<commit_message>
AJOUT MER 19 REVISIONS
</commit_message>
<xml_diff>
--- a/REVISIONS/EXOS.docx
+++ b/REVISIONS/EXOS.docx
@@ -122,25 +122,7 @@
                         <w:sz w:val="52"/>
                         <w:szCs w:val="52"/>
                       </w:rPr>
-                      <w:t xml:space="preserve"> </w:t>
-                    </w:r>
-                    <w:r>
-                      <w:rPr>
-                        <w:smallCaps/>
-                        <w:color w:val="262626" w:themeColor="text1" w:themeTint="D9"/>
-                        <w:sz w:val="52"/>
-                        <w:szCs w:val="52"/>
-                      </w:rPr>
-                      <w:t xml:space="preserve"> </w:t>
-                    </w:r>
-                    <w:r>
-                      <w:rPr>
-                        <w:smallCaps/>
-                        <w:color w:val="262626" w:themeColor="text1" w:themeTint="D9"/>
-                        <w:sz w:val="52"/>
-                        <w:szCs w:val="52"/>
-                      </w:rPr>
-                      <w:t xml:space="preserve">EXERCICES </w:t>
+                      <w:t>EXERCICES</w:t>
                     </w:r>
                   </w:p>
                 </w:sdtContent>
@@ -329,6 +311,8 @@
       <w:sdtPr>
         <w:rPr>
           <w:rFonts w:eastAsiaTheme="minorHAnsi"/>
+          <w:smallCaps w:val="0"/>
+          <w:spacing w:val="0"/>
           <w:kern w:val="2"/>
           <w:sz w:val="22"/>
           <w:szCs w:val="22"/>
@@ -345,8 +329,6 @@
           <w:rFonts w:eastAsiaTheme="minorEastAsia"/>
           <w:b/>
           <w:bCs/>
-          <w:smallCaps w:val="0"/>
-          <w:spacing w:val="0"/>
           <w:kern w:val="0"/>
           <w:sz w:val="20"/>
           <w:szCs w:val="20"/>
@@ -386,7 +368,7 @@
           <w:r>
             <w:fldChar w:fldCharType="separate"/>
           </w:r>
-          <w:hyperlink w:anchor="_Toc190798061" w:history="1">
+          <w:hyperlink w:anchor="_Toc190881092" w:history="1">
             <w:r>
               <w:rPr>
                 <w:rStyle w:val="Lienhypertexte"/>
@@ -413,7 +395,7 @@
                 <w:noProof/>
                 <w:webHidden/>
               </w:rPr>
-              <w:instrText xml:space="preserve"> PAGEREF _Toc190798061 \h </w:instrText>
+              <w:instrText xml:space="preserve"> PAGEREF _Toc190881092 \h </w:instrText>
             </w:r>
             <w:r>
               <w:rPr>
@@ -459,7 +441,7 @@
               <w14:ligatures w14:val="standardContextual"/>
             </w:rPr>
           </w:pPr>
-          <w:hyperlink w:anchor="_Toc190798062" w:history="1">
+          <w:hyperlink w:anchor="_Toc190881093" w:history="1">
             <w:r>
               <w:rPr>
                 <w:rStyle w:val="Lienhypertexte"/>
@@ -486,7 +468,7 @@
                 <w:noProof/>
                 <w:webHidden/>
               </w:rPr>
-              <w:instrText xml:space="preserve"> PAGEREF _Toc190798062 \h </w:instrText>
+              <w:instrText xml:space="preserve"> PAGEREF _Toc190881093 \h </w:instrText>
             </w:r>
             <w:r>
               <w:rPr>
@@ -532,7 +514,7 @@
               <w14:ligatures w14:val="standardContextual"/>
             </w:rPr>
           </w:pPr>
-          <w:hyperlink w:anchor="_Toc190798063" w:history="1">
+          <w:hyperlink w:anchor="_Toc190881094" w:history="1">
             <w:r>
               <w:rPr>
                 <w:rStyle w:val="Lienhypertexte"/>
@@ -559,7 +541,7 @@
                 <w:noProof/>
                 <w:webHidden/>
               </w:rPr>
-              <w:instrText xml:space="preserve"> PAGEREF _Toc190798063 \h </w:instrText>
+              <w:instrText xml:space="preserve"> PAGEREF _Toc190881094 \h </w:instrText>
             </w:r>
             <w:r>
               <w:rPr>
@@ -605,7 +587,7 @@
               <w14:ligatures w14:val="standardContextual"/>
             </w:rPr>
           </w:pPr>
-          <w:hyperlink w:anchor="_Toc190798064" w:history="1">
+          <w:hyperlink w:anchor="_Toc190881095" w:history="1">
             <w:r>
               <w:rPr>
                 <w:rStyle w:val="Lienhypertexte"/>
@@ -632,7 +614,7 @@
                 <w:noProof/>
                 <w:webHidden/>
               </w:rPr>
-              <w:instrText xml:space="preserve"> PAGEREF _Toc190798064 \h </w:instrText>
+              <w:instrText xml:space="preserve"> PAGEREF _Toc190881095 \h </w:instrText>
             </w:r>
             <w:r>
               <w:rPr>
@@ -678,7 +660,7 @@
               <w14:ligatures w14:val="standardContextual"/>
             </w:rPr>
           </w:pPr>
-          <w:hyperlink w:anchor="_Toc190798065" w:history="1">
+          <w:hyperlink w:anchor="_Toc190881096" w:history="1">
             <w:r>
               <w:rPr>
                 <w:rStyle w:val="Lienhypertexte"/>
@@ -705,7 +687,7 @@
                 <w:noProof/>
                 <w:webHidden/>
               </w:rPr>
-              <w:instrText xml:space="preserve"> PAGEREF _Toc190798065 \h </w:instrText>
+              <w:instrText xml:space="preserve"> PAGEREF _Toc190881096 \h </w:instrText>
             </w:r>
             <w:r>
               <w:rPr>
@@ -751,7 +733,7 @@
               <w14:ligatures w14:val="standardContextual"/>
             </w:rPr>
           </w:pPr>
-          <w:hyperlink w:anchor="_Toc190798066" w:history="1">
+          <w:hyperlink w:anchor="_Toc190881097" w:history="1">
             <w:r>
               <w:rPr>
                 <w:rStyle w:val="Lienhypertexte"/>
@@ -778,7 +760,7 @@
                 <w:noProof/>
                 <w:webHidden/>
               </w:rPr>
-              <w:instrText xml:space="preserve"> PAGEREF _Toc190798066 \h </w:instrText>
+              <w:instrText xml:space="preserve"> PAGEREF _Toc190881097 \h </w:instrText>
             </w:r>
             <w:r>
               <w:rPr>
@@ -824,7 +806,7 @@
               <w14:ligatures w14:val="standardContextual"/>
             </w:rPr>
           </w:pPr>
-          <w:hyperlink w:anchor="_Toc190798067" w:history="1">
+          <w:hyperlink w:anchor="_Toc190881098" w:history="1">
             <w:r>
               <w:rPr>
                 <w:rStyle w:val="Lienhypertexte"/>
@@ -851,7 +833,7 @@
                 <w:noProof/>
                 <w:webHidden/>
               </w:rPr>
-              <w:instrText xml:space="preserve"> PAGEREF _Toc190798067 \h </w:instrText>
+              <w:instrText xml:space="preserve"> PAGEREF _Toc190881098 \h </w:instrText>
             </w:r>
             <w:r>
               <w:rPr>
@@ -897,7 +879,7 @@
               <w14:ligatures w14:val="standardContextual"/>
             </w:rPr>
           </w:pPr>
-          <w:hyperlink w:anchor="_Toc190798068" w:history="1">
+          <w:hyperlink w:anchor="_Toc190881099" w:history="1">
             <w:r>
               <w:rPr>
                 <w:rStyle w:val="Lienhypertexte"/>
@@ -924,7 +906,7 @@
                 <w:noProof/>
                 <w:webHidden/>
               </w:rPr>
-              <w:instrText xml:space="preserve"> PAGEREF _Toc190798068 \h </w:instrText>
+              <w:instrText xml:space="preserve"> PAGEREF _Toc190881099 \h </w:instrText>
             </w:r>
             <w:r>
               <w:rPr>
@@ -970,7 +952,7 @@
               <w14:ligatures w14:val="standardContextual"/>
             </w:rPr>
           </w:pPr>
-          <w:hyperlink w:anchor="_Toc190798069" w:history="1">
+          <w:hyperlink w:anchor="_Toc190881100" w:history="1">
             <w:r>
               <w:rPr>
                 <w:rStyle w:val="Lienhypertexte"/>
@@ -997,7 +979,7 @@
                 <w:noProof/>
                 <w:webHidden/>
               </w:rPr>
-              <w:instrText xml:space="preserve"> PAGEREF _Toc190798069 \h </w:instrText>
+              <w:instrText xml:space="preserve"> PAGEREF _Toc190881100 \h </w:instrText>
             </w:r>
             <w:r>
               <w:rPr>
@@ -1043,7 +1025,7 @@
               <w14:ligatures w14:val="standardContextual"/>
             </w:rPr>
           </w:pPr>
-          <w:hyperlink w:anchor="_Toc190798070" w:history="1">
+          <w:hyperlink w:anchor="_Toc190881101" w:history="1">
             <w:r>
               <w:rPr>
                 <w:rStyle w:val="Lienhypertexte"/>
@@ -1070,7 +1052,7 @@
                 <w:noProof/>
                 <w:webHidden/>
               </w:rPr>
-              <w:instrText xml:space="preserve"> PAGEREF _Toc190798070 \h </w:instrText>
+              <w:instrText xml:space="preserve"> PAGEREF _Toc190881101 \h </w:instrText>
             </w:r>
             <w:r>
               <w:rPr>
@@ -1116,7 +1098,7 @@
               <w14:ligatures w14:val="standardContextual"/>
             </w:rPr>
           </w:pPr>
-          <w:hyperlink w:anchor="_Toc190798071" w:history="1">
+          <w:hyperlink w:anchor="_Toc190881102" w:history="1">
             <w:r>
               <w:rPr>
                 <w:rStyle w:val="Lienhypertexte"/>
@@ -1143,7 +1125,7 @@
                 <w:noProof/>
                 <w:webHidden/>
               </w:rPr>
-              <w:instrText xml:space="preserve"> PAGEREF _Toc190798071 \h </w:instrText>
+              <w:instrText xml:space="preserve"> PAGEREF _Toc190881102 \h </w:instrText>
             </w:r>
             <w:r>
               <w:rPr>
@@ -1189,7 +1171,7 @@
               <w14:ligatures w14:val="standardContextual"/>
             </w:rPr>
           </w:pPr>
-          <w:hyperlink w:anchor="_Toc190798072" w:history="1">
+          <w:hyperlink w:anchor="_Toc190881103" w:history="1">
             <w:r>
               <w:rPr>
                 <w:rStyle w:val="Lienhypertexte"/>
@@ -1216,7 +1198,7 @@
                 <w:noProof/>
                 <w:webHidden/>
               </w:rPr>
-              <w:instrText xml:space="preserve"> PAGEREF _Toc190798072 \h </w:instrText>
+              <w:instrText xml:space="preserve"> PAGEREF _Toc190881103 \h </w:instrText>
             </w:r>
             <w:r>
               <w:rPr>
@@ -1262,7 +1244,7 @@
               <w14:ligatures w14:val="standardContextual"/>
             </w:rPr>
           </w:pPr>
-          <w:hyperlink w:anchor="_Toc190798073" w:history="1">
+          <w:hyperlink w:anchor="_Toc190881104" w:history="1">
             <w:r>
               <w:rPr>
                 <w:rStyle w:val="Lienhypertexte"/>
@@ -1289,7 +1271,7 @@
                 <w:noProof/>
                 <w:webHidden/>
               </w:rPr>
-              <w:instrText xml:space="preserve"> PAGEREF _Toc190798073 \h </w:instrText>
+              <w:instrText xml:space="preserve"> PAGEREF _Toc190881104 \h </w:instrText>
             </w:r>
             <w:r>
               <w:rPr>
@@ -1335,7 +1317,7 @@
               <w14:ligatures w14:val="standardContextual"/>
             </w:rPr>
           </w:pPr>
-          <w:hyperlink w:anchor="_Toc190798074" w:history="1">
+          <w:hyperlink w:anchor="_Toc190881105" w:history="1">
             <w:r>
               <w:rPr>
                 <w:rStyle w:val="Lienhypertexte"/>
@@ -1362,7 +1344,7 @@
                 <w:noProof/>
                 <w:webHidden/>
               </w:rPr>
-              <w:instrText xml:space="preserve"> PAGEREF _Toc190798074 \h </w:instrText>
+              <w:instrText xml:space="preserve"> PAGEREF _Toc190881105 \h </w:instrText>
             </w:r>
             <w:r>
               <w:rPr>
@@ -1408,7 +1390,7 @@
               <w14:ligatures w14:val="standardContextual"/>
             </w:rPr>
           </w:pPr>
-          <w:hyperlink w:anchor="_Toc190798075" w:history="1">
+          <w:hyperlink w:anchor="_Toc190881106" w:history="1">
             <w:r>
               <w:rPr>
                 <w:rStyle w:val="Lienhypertexte"/>
@@ -1435,7 +1417,7 @@
                 <w:noProof/>
                 <w:webHidden/>
               </w:rPr>
-              <w:instrText xml:space="preserve"> PAGEREF _Toc190798075 \h </w:instrText>
+              <w:instrText xml:space="preserve"> PAGEREF _Toc190881106 \h </w:instrText>
             </w:r>
             <w:r>
               <w:rPr>
@@ -1481,7 +1463,7 @@
               <w14:ligatures w14:val="standardContextual"/>
             </w:rPr>
           </w:pPr>
-          <w:hyperlink w:anchor="_Toc190798076" w:history="1">
+          <w:hyperlink w:anchor="_Toc190881107" w:history="1">
             <w:r>
               <w:rPr>
                 <w:rStyle w:val="Lienhypertexte"/>
@@ -1508,7 +1490,7 @@
                 <w:noProof/>
                 <w:webHidden/>
               </w:rPr>
-              <w:instrText xml:space="preserve"> PAGEREF _Toc190798076 \h </w:instrText>
+              <w:instrText xml:space="preserve"> PAGEREF _Toc190881107 \h </w:instrText>
             </w:r>
             <w:r>
               <w:rPr>
@@ -1554,7 +1536,7 @@
               <w14:ligatures w14:val="standardContextual"/>
             </w:rPr>
           </w:pPr>
-          <w:hyperlink w:anchor="_Toc190798077" w:history="1">
+          <w:hyperlink w:anchor="_Toc190881108" w:history="1">
             <w:r>
               <w:rPr>
                 <w:rStyle w:val="Lienhypertexte"/>
@@ -1581,7 +1563,7 @@
                 <w:noProof/>
                 <w:webHidden/>
               </w:rPr>
-              <w:instrText xml:space="preserve"> PAGEREF _Toc190798077 \h </w:instrText>
+              <w:instrText xml:space="preserve"> PAGEREF _Toc190881108 \h </w:instrText>
             </w:r>
             <w:r>
               <w:rPr>
@@ -1627,7 +1609,7 @@
               <w14:ligatures w14:val="standardContextual"/>
             </w:rPr>
           </w:pPr>
-          <w:hyperlink w:anchor="_Toc190798078" w:history="1">
+          <w:hyperlink w:anchor="_Toc190881109" w:history="1">
             <w:r>
               <w:rPr>
                 <w:rStyle w:val="Lienhypertexte"/>
@@ -1654,7 +1636,7 @@
                 <w:noProof/>
                 <w:webHidden/>
               </w:rPr>
-              <w:instrText xml:space="preserve"> PAGEREF _Toc190798078 \h </w:instrText>
+              <w:instrText xml:space="preserve"> PAGEREF _Toc190881109 \h </w:instrText>
             </w:r>
             <w:r>
               <w:rPr>
@@ -1700,7 +1682,7 @@
               <w14:ligatures w14:val="standardContextual"/>
             </w:rPr>
           </w:pPr>
-          <w:hyperlink w:anchor="_Toc190798079" w:history="1">
+          <w:hyperlink w:anchor="_Toc190881110" w:history="1">
             <w:r>
               <w:rPr>
                 <w:rStyle w:val="Lienhypertexte"/>
@@ -1727,7 +1709,7 @@
                 <w:noProof/>
                 <w:webHidden/>
               </w:rPr>
-              <w:instrText xml:space="preserve"> PAGEREF _Toc190798079 \h </w:instrText>
+              <w:instrText xml:space="preserve"> PAGEREF _Toc190881110 \h </w:instrText>
             </w:r>
             <w:r>
               <w:rPr>
@@ -1773,7 +1755,7 @@
               <w14:ligatures w14:val="standardContextual"/>
             </w:rPr>
           </w:pPr>
-          <w:hyperlink w:anchor="_Toc190798080" w:history="1">
+          <w:hyperlink w:anchor="_Toc190881111" w:history="1">
             <w:r>
               <w:rPr>
                 <w:rStyle w:val="Lienhypertexte"/>
@@ -1800,7 +1782,7 @@
                 <w:noProof/>
                 <w:webHidden/>
               </w:rPr>
-              <w:instrText xml:space="preserve"> PAGEREF _Toc190798080 \h </w:instrText>
+              <w:instrText xml:space="preserve"> PAGEREF _Toc190881111 \h </w:instrText>
             </w:r>
             <w:r>
               <w:rPr>
@@ -1846,7 +1828,7 @@
               <w14:ligatures w14:val="standardContextual"/>
             </w:rPr>
           </w:pPr>
-          <w:hyperlink w:anchor="_Toc190798081" w:history="1">
+          <w:hyperlink w:anchor="_Toc190881112" w:history="1">
             <w:r>
               <w:rPr>
                 <w:rStyle w:val="Lienhypertexte"/>
@@ -1873,7 +1855,7 @@
                 <w:noProof/>
                 <w:webHidden/>
               </w:rPr>
-              <w:instrText xml:space="preserve"> PAGEREF _Toc190798081 \h </w:instrText>
+              <w:instrText xml:space="preserve"> PAGEREF _Toc190881112 \h </w:instrText>
             </w:r>
             <w:r>
               <w:rPr>
@@ -1919,7 +1901,7 @@
               <w14:ligatures w14:val="standardContextual"/>
             </w:rPr>
           </w:pPr>
-          <w:hyperlink w:anchor="_Toc190798082" w:history="1">
+          <w:hyperlink w:anchor="_Toc190881113" w:history="1">
             <w:r>
               <w:rPr>
                 <w:rStyle w:val="Lienhypertexte"/>
@@ -1946,7 +1928,7 @@
                 <w:noProof/>
                 <w:webHidden/>
               </w:rPr>
-              <w:instrText xml:space="preserve"> PAGEREF _Toc190798082 \h </w:instrText>
+              <w:instrText xml:space="preserve"> PAGEREF _Toc190881113 \h </w:instrText>
             </w:r>
             <w:r>
               <w:rPr>
@@ -1992,7 +1974,7 @@
               <w14:ligatures w14:val="standardContextual"/>
             </w:rPr>
           </w:pPr>
-          <w:hyperlink w:anchor="_Toc190798083" w:history="1">
+          <w:hyperlink w:anchor="_Toc190881114" w:history="1">
             <w:r>
               <w:rPr>
                 <w:rStyle w:val="Lienhypertexte"/>
@@ -2019,7 +2001,7 @@
                 <w:noProof/>
                 <w:webHidden/>
               </w:rPr>
-              <w:instrText xml:space="preserve"> PAGEREF _Toc190798083 \h </w:instrText>
+              <w:instrText xml:space="preserve"> PAGEREF _Toc190881114 \h </w:instrText>
             </w:r>
             <w:r>
               <w:rPr>
@@ -2065,7 +2047,7 @@
               <w14:ligatures w14:val="standardContextual"/>
             </w:rPr>
           </w:pPr>
-          <w:hyperlink w:anchor="_Toc190798084" w:history="1">
+          <w:hyperlink w:anchor="_Toc190881115" w:history="1">
             <w:r>
               <w:rPr>
                 <w:rStyle w:val="Lienhypertexte"/>
@@ -2092,7 +2074,7 @@
                 <w:noProof/>
                 <w:webHidden/>
               </w:rPr>
-              <w:instrText xml:space="preserve"> PAGEREF _Toc190798084 \h </w:instrText>
+              <w:instrText xml:space="preserve"> PAGEREF _Toc190881115 \h </w:instrText>
             </w:r>
             <w:r>
               <w:rPr>
@@ -2138,7 +2120,7 @@
               <w14:ligatures w14:val="standardContextual"/>
             </w:rPr>
           </w:pPr>
-          <w:hyperlink w:anchor="_Toc190798085" w:history="1">
+          <w:hyperlink w:anchor="_Toc190881116" w:history="1">
             <w:r>
               <w:rPr>
                 <w:rStyle w:val="Lienhypertexte"/>
@@ -2165,7 +2147,7 @@
                 <w:noProof/>
                 <w:webHidden/>
               </w:rPr>
-              <w:instrText xml:space="preserve"> PAGEREF _Toc190798085 \h </w:instrText>
+              <w:instrText xml:space="preserve"> PAGEREF _Toc190881116 \h </w:instrText>
             </w:r>
             <w:r>
               <w:rPr>
@@ -2211,7 +2193,7 @@
               <w14:ligatures w14:val="standardContextual"/>
             </w:rPr>
           </w:pPr>
-          <w:hyperlink w:anchor="_Toc190798086" w:history="1">
+          <w:hyperlink w:anchor="_Toc190881117" w:history="1">
             <w:r>
               <w:rPr>
                 <w:rStyle w:val="Lienhypertexte"/>
@@ -2238,7 +2220,7 @@
                 <w:noProof/>
                 <w:webHidden/>
               </w:rPr>
-              <w:instrText xml:space="preserve"> PAGEREF _Toc190798086 \h </w:instrText>
+              <w:instrText xml:space="preserve"> PAGEREF _Toc190881117 \h </w:instrText>
             </w:r>
             <w:r>
               <w:rPr>
@@ -2258,7 +2240,7 @@
                 <w:noProof/>
                 <w:webHidden/>
               </w:rPr>
-              <w:t>7</w:t>
+              <w:t>6</w:t>
             </w:r>
             <w:r>
               <w:rPr>
@@ -2284,7 +2266,7 @@
               <w14:ligatures w14:val="standardContextual"/>
             </w:rPr>
           </w:pPr>
-          <w:hyperlink w:anchor="_Toc190798087" w:history="1">
+          <w:hyperlink w:anchor="_Toc190881118" w:history="1">
             <w:r>
               <w:rPr>
                 <w:rStyle w:val="Lienhypertexte"/>
@@ -2311,7 +2293,7 @@
                 <w:noProof/>
                 <w:webHidden/>
               </w:rPr>
-              <w:instrText xml:space="preserve"> PAGEREF _Toc190798087 \h </w:instrText>
+              <w:instrText xml:space="preserve"> PAGEREF _Toc190881118 \h </w:instrText>
             </w:r>
             <w:r>
               <w:rPr>
@@ -2331,7 +2313,7 @@
                 <w:noProof/>
                 <w:webHidden/>
               </w:rPr>
-              <w:t>7</w:t>
+              <w:t>6</w:t>
             </w:r>
             <w:r>
               <w:rPr>
@@ -2357,7 +2339,7 @@
               <w14:ligatures w14:val="standardContextual"/>
             </w:rPr>
           </w:pPr>
-          <w:hyperlink w:anchor="_Toc190798088" w:history="1">
+          <w:hyperlink w:anchor="_Toc190881119" w:history="1">
             <w:r>
               <w:rPr>
                 <w:rStyle w:val="Lienhypertexte"/>
@@ -2384,7 +2366,7 @@
                 <w:noProof/>
                 <w:webHidden/>
               </w:rPr>
-              <w:instrText xml:space="preserve"> PAGEREF _Toc190798088 \h </w:instrText>
+              <w:instrText xml:space="preserve"> PAGEREF _Toc190881119 \h </w:instrText>
             </w:r>
             <w:r>
               <w:rPr>
@@ -2404,7 +2386,7 @@
                 <w:noProof/>
                 <w:webHidden/>
               </w:rPr>
-              <w:t>8</w:t>
+              <w:t>7</w:t>
             </w:r>
             <w:r>
               <w:rPr>
@@ -2430,7 +2412,7 @@
               <w14:ligatures w14:val="standardContextual"/>
             </w:rPr>
           </w:pPr>
-          <w:hyperlink w:anchor="_Toc190798089" w:history="1">
+          <w:hyperlink w:anchor="_Toc190881120" w:history="1">
             <w:r>
               <w:rPr>
                 <w:rStyle w:val="Lienhypertexte"/>
@@ -2457,7 +2439,7 @@
                 <w:noProof/>
                 <w:webHidden/>
               </w:rPr>
-              <w:instrText xml:space="preserve"> PAGEREF _Toc190798089 \h </w:instrText>
+              <w:instrText xml:space="preserve"> PAGEREF _Toc190881120 \h </w:instrText>
             </w:r>
             <w:r>
               <w:rPr>
@@ -2503,7 +2485,7 @@
               <w14:ligatures w14:val="standardContextual"/>
             </w:rPr>
           </w:pPr>
-          <w:hyperlink w:anchor="_Toc190798090" w:history="1">
+          <w:hyperlink w:anchor="_Toc190881121" w:history="1">
             <w:r>
               <w:rPr>
                 <w:rStyle w:val="Lienhypertexte"/>
@@ -2530,7 +2512,7 @@
                 <w:noProof/>
                 <w:webHidden/>
               </w:rPr>
-              <w:instrText xml:space="preserve"> PAGEREF _Toc190798090 \h </w:instrText>
+              <w:instrText xml:space="preserve"> PAGEREF _Toc190881121 \h </w:instrText>
             </w:r>
             <w:r>
               <w:rPr>
@@ -2576,7 +2558,7 @@
               <w14:ligatures w14:val="standardContextual"/>
             </w:rPr>
           </w:pPr>
-          <w:hyperlink w:anchor="_Toc190798091" w:history="1">
+          <w:hyperlink w:anchor="_Toc190881122" w:history="1">
             <w:r>
               <w:rPr>
                 <w:rStyle w:val="Lienhypertexte"/>
@@ -2603,7 +2585,7 @@
                 <w:noProof/>
                 <w:webHidden/>
               </w:rPr>
-              <w:instrText xml:space="preserve"> PAGEREF _Toc190798091 \h </w:instrText>
+              <w:instrText xml:space="preserve"> PAGEREF _Toc190881122 \h </w:instrText>
             </w:r>
             <w:r>
               <w:rPr>
@@ -2649,7 +2631,7 @@
               <w14:ligatures w14:val="standardContextual"/>
             </w:rPr>
           </w:pPr>
-          <w:hyperlink w:anchor="_Toc190798092" w:history="1">
+          <w:hyperlink w:anchor="_Toc190881123" w:history="1">
             <w:r>
               <w:rPr>
                 <w:rStyle w:val="Lienhypertexte"/>
@@ -2676,7 +2658,7 @@
                 <w:noProof/>
                 <w:webHidden/>
               </w:rPr>
-              <w:instrText xml:space="preserve"> PAGEREF _Toc190798092 \h </w:instrText>
+              <w:instrText xml:space="preserve"> PAGEREF _Toc190881123 \h </w:instrText>
             </w:r>
             <w:r>
               <w:rPr>
@@ -2722,7 +2704,7 @@
               <w14:ligatures w14:val="standardContextual"/>
             </w:rPr>
           </w:pPr>
-          <w:hyperlink w:anchor="_Toc190798093" w:history="1">
+          <w:hyperlink w:anchor="_Toc190881124" w:history="1">
             <w:r>
               <w:rPr>
                 <w:rStyle w:val="Lienhypertexte"/>
@@ -2749,7 +2731,7 @@
                 <w:noProof/>
                 <w:webHidden/>
               </w:rPr>
-              <w:instrText xml:space="preserve"> PAGEREF _Toc190798093 \h </w:instrText>
+              <w:instrText xml:space="preserve"> PAGEREF _Toc190881124 \h </w:instrText>
             </w:r>
             <w:r>
               <w:rPr>
@@ -2795,7 +2777,7 @@
               <w14:ligatures w14:val="standardContextual"/>
             </w:rPr>
           </w:pPr>
-          <w:hyperlink w:anchor="_Toc190798094" w:history="1">
+          <w:hyperlink w:anchor="_Toc190881125" w:history="1">
             <w:r>
               <w:rPr>
                 <w:rStyle w:val="Lienhypertexte"/>
@@ -2822,7 +2804,7 @@
                 <w:noProof/>
                 <w:webHidden/>
               </w:rPr>
-              <w:instrText xml:space="preserve"> PAGEREF _Toc190798094 \h </w:instrText>
+              <w:instrText xml:space="preserve"> PAGEREF _Toc190881125 \h </w:instrText>
             </w:r>
             <w:r>
               <w:rPr>
@@ -2868,7 +2850,7 @@
               <w14:ligatures w14:val="standardContextual"/>
             </w:rPr>
           </w:pPr>
-          <w:hyperlink w:anchor="_Toc190798095" w:history="1">
+          <w:hyperlink w:anchor="_Toc190881126" w:history="1">
             <w:r>
               <w:rPr>
                 <w:rStyle w:val="Lienhypertexte"/>
@@ -2895,7 +2877,7 @@
                 <w:noProof/>
                 <w:webHidden/>
               </w:rPr>
-              <w:instrText xml:space="preserve"> PAGEREF _Toc190798095 \h </w:instrText>
+              <w:instrText xml:space="preserve"> PAGEREF _Toc190881126 \h </w:instrText>
             </w:r>
             <w:r>
               <w:rPr>
@@ -2941,7 +2923,7 @@
               <w14:ligatures w14:val="standardContextual"/>
             </w:rPr>
           </w:pPr>
-          <w:hyperlink w:anchor="_Toc190798096" w:history="1">
+          <w:hyperlink w:anchor="_Toc190881127" w:history="1">
             <w:r>
               <w:rPr>
                 <w:rStyle w:val="Lienhypertexte"/>
@@ -2968,7 +2950,7 @@
                 <w:noProof/>
                 <w:webHidden/>
               </w:rPr>
-              <w:instrText xml:space="preserve"> PAGEREF _Toc190798096 \h </w:instrText>
+              <w:instrText xml:space="preserve"> PAGEREF _Toc190881127 \h </w:instrText>
             </w:r>
             <w:r>
               <w:rPr>
@@ -3014,7 +2996,7 @@
               <w14:ligatures w14:val="standardContextual"/>
             </w:rPr>
           </w:pPr>
-          <w:hyperlink w:anchor="_Toc190798097" w:history="1">
+          <w:hyperlink w:anchor="_Toc190881128" w:history="1">
             <w:r>
               <w:rPr>
                 <w:rStyle w:val="Lienhypertexte"/>
@@ -3041,7 +3023,7 @@
                 <w:noProof/>
                 <w:webHidden/>
               </w:rPr>
-              <w:instrText xml:space="preserve"> PAGEREF _Toc190798097 \h </w:instrText>
+              <w:instrText xml:space="preserve"> PAGEREF _Toc190881128 \h </w:instrText>
             </w:r>
             <w:r>
               <w:rPr>
@@ -3087,7 +3069,7 @@
               <w14:ligatures w14:val="standardContextual"/>
             </w:rPr>
           </w:pPr>
-          <w:hyperlink w:anchor="_Toc190798098" w:history="1">
+          <w:hyperlink w:anchor="_Toc190881129" w:history="1">
             <w:r>
               <w:rPr>
                 <w:rStyle w:val="Lienhypertexte"/>
@@ -3114,7 +3096,7 @@
                 <w:noProof/>
                 <w:webHidden/>
               </w:rPr>
-              <w:instrText xml:space="preserve"> PAGEREF _Toc190798098 \h </w:instrText>
+              <w:instrText xml:space="preserve"> PAGEREF _Toc190881129 \h </w:instrText>
             </w:r>
             <w:r>
               <w:rPr>
@@ -3160,7 +3142,7 @@
               <w14:ligatures w14:val="standardContextual"/>
             </w:rPr>
           </w:pPr>
-          <w:hyperlink w:anchor="_Toc190798099" w:history="1">
+          <w:hyperlink w:anchor="_Toc190881130" w:history="1">
             <w:r>
               <w:rPr>
                 <w:rStyle w:val="Lienhypertexte"/>
@@ -3187,7 +3169,7 @@
                 <w:noProof/>
                 <w:webHidden/>
               </w:rPr>
-              <w:instrText xml:space="preserve"> PAGEREF _Toc190798099 \h </w:instrText>
+              <w:instrText xml:space="preserve"> PAGEREF _Toc190881130 \h </w:instrText>
             </w:r>
             <w:r>
               <w:rPr>
@@ -3236,7 +3218,7 @@
       <w:pPr>
         <w:pStyle w:val="Titre1"/>
       </w:pPr>
-      <w:bookmarkStart w:id="0" w:name="_Toc190798061"/>
+      <w:bookmarkStart w:id="0" w:name="_Toc190881092"/>
       <w:r>
         <w:t>1. Programmation Linéaire (PL) – Optimisation de Production</w:t>
       </w:r>
@@ -3246,7 +3228,7 @@
       <w:pPr>
         <w:jc w:val="left"/>
       </w:pPr>
-      <w:bookmarkStart w:id="1" w:name="_Toc190798062"/>
+      <w:bookmarkStart w:id="1" w:name="_Toc190881093"/>
       <w:r>
         <w:rPr>
           <w:rStyle w:val="Titre2Car"/>
@@ -3288,7 +3270,7 @@
       <w:pPr>
         <w:pStyle w:val="Titre2"/>
       </w:pPr>
-      <w:bookmarkStart w:id="2" w:name="_Toc190798063"/>
+      <w:bookmarkStart w:id="2" w:name="_Toc190881094"/>
       <w:r>
         <w:t>Données disponibles :</w:t>
       </w:r>
@@ -3426,7 +3408,7 @@
       <w:pPr>
         <w:pStyle w:val="Titre2"/>
       </w:pPr>
-      <w:bookmarkStart w:id="3" w:name="_Toc190798064"/>
+      <w:bookmarkStart w:id="3" w:name="_Toc190881095"/>
       <w:r>
         <w:t>Questions :</w:t>
       </w:r>
@@ -3515,7 +3497,7 @@
       <w:pPr>
         <w:pStyle w:val="Titre1"/>
       </w:pPr>
-      <w:bookmarkStart w:id="4" w:name="_Toc190798065"/>
+      <w:bookmarkStart w:id="4" w:name="_Toc190881096"/>
       <w:r>
         <w:t>2. Algorithme A* – Recherche du chemin optimal</w:t>
       </w:r>
@@ -3525,7 +3507,7 @@
       <w:pPr>
         <w:jc w:val="left"/>
       </w:pPr>
-      <w:bookmarkStart w:id="5" w:name="_Toc190798066"/>
+      <w:bookmarkStart w:id="5" w:name="_Toc190881097"/>
       <w:r>
         <w:rPr>
           <w:rStyle w:val="Titre2Car"/>
@@ -3557,7 +3539,7 @@
       <w:pPr>
         <w:jc w:val="left"/>
       </w:pPr>
-      <w:bookmarkStart w:id="6" w:name="_Toc190798067"/>
+      <w:bookmarkStart w:id="6" w:name="_Toc190881098"/>
       <w:r>
         <w:rPr>
           <w:rStyle w:val="Titre2Car"/>
@@ -3963,7 +3945,7 @@
       <w:pPr>
         <w:pStyle w:val="Titre2"/>
       </w:pPr>
-      <w:bookmarkStart w:id="7" w:name="_Toc190798068"/>
+      <w:bookmarkStart w:id="7" w:name="_Toc190881099"/>
       <w:r>
         <w:lastRenderedPageBreak/>
         <w:t>Heuristique h(n) estimée :</w:t>
@@ -4190,7 +4172,7 @@
       <w:pPr>
         <w:pStyle w:val="Titre2"/>
       </w:pPr>
-      <w:bookmarkStart w:id="8" w:name="_Toc190798069"/>
+      <w:bookmarkStart w:id="8" w:name="_Toc190881100"/>
       <w:r>
         <w:t>Questions :</w:t>
       </w:r>
@@ -4266,7 +4248,7 @@
       <w:pPr>
         <w:pStyle w:val="Titre1"/>
       </w:pPr>
-      <w:bookmarkStart w:id="9" w:name="_Toc190798070"/>
+      <w:bookmarkStart w:id="9" w:name="_Toc190881101"/>
       <w:r>
         <w:t>3. K-Means – Segmentation de clients pour une entreprise</w:t>
       </w:r>
@@ -4276,7 +4258,7 @@
       <w:pPr>
         <w:jc w:val="left"/>
       </w:pPr>
-      <w:bookmarkStart w:id="10" w:name="_Toc190798071"/>
+      <w:bookmarkStart w:id="10" w:name="_Toc190881102"/>
       <w:r>
         <w:rPr>
           <w:rStyle w:val="Titre2Car"/>
@@ -4740,7 +4722,7 @@
       <w:pPr>
         <w:pStyle w:val="Titre2"/>
       </w:pPr>
-      <w:bookmarkStart w:id="11" w:name="_Toc190798072"/>
+      <w:bookmarkStart w:id="11" w:name="_Toc190881103"/>
       <w:r>
         <w:t>Questions :</w:t>
       </w:r>
@@ -4849,7 +4831,7 @@
       <w:pPr>
         <w:pStyle w:val="Titre1"/>
       </w:pPr>
-      <w:bookmarkStart w:id="12" w:name="_Toc190798073"/>
+      <w:bookmarkStart w:id="12" w:name="_Toc190881104"/>
       <w:r>
         <w:t>4. Descente de Gradient – Réglage d’une Machine Industrielle</w:t>
       </w:r>
@@ -4859,7 +4841,7 @@
       <w:pPr>
         <w:jc w:val="left"/>
       </w:pPr>
-      <w:bookmarkStart w:id="13" w:name="_Toc190798074"/>
+      <w:bookmarkStart w:id="13" w:name="_Toc190881105"/>
       <w:r>
         <w:rPr>
           <w:rStyle w:val="Titre2Car"/>
@@ -4903,7 +4885,31 @@
       </w:pPr>
       <w:r>
         <w:lastRenderedPageBreak/>
-        <w:t>Q(T)=−(T−50)2+100</w:t>
+        <w:t>Q(T)</w:t>
+      </w:r>
+      <w:r>
+        <w:t xml:space="preserve"> </w:t>
+      </w:r>
+      <w:r>
+        <w:t>=</w:t>
+      </w:r>
+      <w:r>
+        <w:t xml:space="preserve"> </w:t>
+      </w:r>
+      <w:r>
+        <w:t>−(T−50)2</w:t>
+      </w:r>
+      <w:r>
+        <w:t xml:space="preserve"> </w:t>
+      </w:r>
+      <w:r>
+        <w:t>+</w:t>
+      </w:r>
+      <w:r>
+        <w:t xml:space="preserve"> </w:t>
+      </w:r>
+      <w:r>
+        <w:t>100</w:t>
       </w:r>
       <w:r>
         <w:rPr>
@@ -4923,7 +4929,19 @@
         <w:t>T</w:t>
       </w:r>
       <w:r>
-        <w:t>)=−(</w:t>
+        <w:t>)</w:t>
+      </w:r>
+      <w:r>
+        <w:t xml:space="preserve"> </w:t>
+      </w:r>
+      <w:r>
+        <w:t>=</w:t>
+      </w:r>
+      <w:r>
+        <w:t xml:space="preserve"> </w:t>
+      </w:r>
+      <w:r>
+        <w:t>−(</w:t>
       </w:r>
       <w:r>
         <w:rPr>
@@ -4933,18 +4951,28 @@
         <w:t>T</w:t>
       </w:r>
       <w:r>
-        <w:t>−50)2+100</w:t>
-      </w:r>
-    </w:p>
-    <w:p>
-      <w:pPr>
-        <w:jc w:val="left"/>
-      </w:pPr>
-      <w:proofErr w:type="gramStart"/>
-      <w:r>
-        <w:t>où</w:t>
-      </w:r>
-      <w:proofErr w:type="gramEnd"/>
+        <w:t>−50)2</w:t>
+      </w:r>
+      <w:r>
+        <w:t xml:space="preserve"> </w:t>
+      </w:r>
+      <w:r>
+        <w:t>+</w:t>
+      </w:r>
+      <w:r>
+        <w:t xml:space="preserve"> </w:t>
+      </w:r>
+      <w:r>
+        <w:t>100</w:t>
+      </w:r>
+    </w:p>
+    <w:p>
+      <w:pPr>
+        <w:jc w:val="left"/>
+      </w:pPr>
+      <w:r>
+        <w:t>Où</w:t>
+      </w:r>
       <w:r>
         <w:t> </w:t>
       </w:r>
@@ -4973,7 +5001,7 @@
       <w:pPr>
         <w:pStyle w:val="Titre2"/>
       </w:pPr>
-      <w:bookmarkStart w:id="14" w:name="_Toc190798075"/>
+      <w:bookmarkStart w:id="14" w:name="_Toc190881106"/>
       <w:r>
         <w:t>Questions :</w:t>
       </w:r>
@@ -5066,7 +5094,7 @@
       <w:pPr>
         <w:pStyle w:val="Titre1"/>
       </w:pPr>
-      <w:bookmarkStart w:id="15" w:name="_Toc190798076"/>
+      <w:bookmarkStart w:id="15" w:name="_Toc190881107"/>
       <w:r>
         <w:t>5. Branch and Bound – Optimisation de la livraison de colis</w:t>
       </w:r>
@@ -5076,7 +5104,7 @@
       <w:pPr>
         <w:jc w:val="left"/>
       </w:pPr>
-      <w:bookmarkStart w:id="16" w:name="_Toc190798077"/>
+      <w:bookmarkStart w:id="16" w:name="_Toc190881108"/>
       <w:r>
         <w:rPr>
           <w:rStyle w:val="Titre2Car"/>
@@ -5128,7 +5156,7 @@
       <w:pPr>
         <w:pStyle w:val="Titre2"/>
       </w:pPr>
-      <w:bookmarkStart w:id="17" w:name="_Toc190798078"/>
+      <w:bookmarkStart w:id="17" w:name="_Toc190881109"/>
       <w:r>
         <w:t>Coûts de transport (en euros) entre villes :</w:t>
       </w:r>
@@ -5482,7 +5510,7 @@
       <w:pPr>
         <w:pStyle w:val="Titre2"/>
       </w:pPr>
-      <w:bookmarkStart w:id="18" w:name="_Toc190798079"/>
+      <w:bookmarkStart w:id="18" w:name="_Toc190881110"/>
       <w:r>
         <w:t>Questions :</w:t>
       </w:r>
@@ -5558,7 +5586,7 @@
       <w:pPr>
         <w:pStyle w:val="Titre2"/>
       </w:pPr>
-      <w:bookmarkStart w:id="19" w:name="_Toc190798080"/>
+      <w:bookmarkStart w:id="19" w:name="_Toc190881111"/>
       <w:r>
         <w:t>Résumé des types d’exercices attendus</w:t>
       </w:r>
@@ -5870,7 +5898,7 @@
       </w:pPr>
       <w:r>
         <w:pict w14:anchorId="3804C208">
-          <v:rect id="_x0000_i1070" style="width:0;height:.75pt" o:hrstd="t" o:hrnoshade="t" o:hr="t" fillcolor="#f8faff" stroked="f"/>
+          <v:rect id="_x0000_i1025" style="width:0;height:.75pt" o:hrstd="t" o:hrnoshade="t" o:hr="t" fillcolor="#f8faff" stroked="f"/>
         </w:pict>
       </w:r>
     </w:p>
@@ -5930,7 +5958,7 @@
       <w:pPr>
         <w:pStyle w:val="Titre1"/>
       </w:pPr>
-      <w:bookmarkStart w:id="20" w:name="_Toc190798081"/>
+      <w:bookmarkStart w:id="20" w:name="_Toc190881112"/>
       <w:r>
         <w:t>Exercice 1 : Programmation Linéaire – Optimisation de Production (Boulangerie)</w:t>
       </w:r>
@@ -5940,7 +5968,7 @@
       <w:pPr>
         <w:pStyle w:val="Titre2"/>
       </w:pPr>
-      <w:bookmarkStart w:id="21" w:name="_Toc190798082"/>
+      <w:bookmarkStart w:id="21" w:name="_Toc190881113"/>
       <w:r>
         <w:t>Données :</w:t>
       </w:r>
@@ -6082,7 +6110,7 @@
       <w:pPr>
         <w:pStyle w:val="Titre2"/>
       </w:pPr>
-      <w:bookmarkStart w:id="22" w:name="_Toc190798083"/>
+      <w:bookmarkStart w:id="22" w:name="_Toc190881114"/>
       <w:r>
         <w:t>Correction :</w:t>
       </w:r>
@@ -6113,32 +6141,7 @@
         <w:jc w:val="left"/>
       </w:pPr>
       <w:r>
-        <w:t>Soit x</w:t>
-      </w:r>
-      <w:r>
-        <w:rPr>
-          <w:i/>
-          <w:iCs/>
-        </w:rPr>
-        <w:t>x</w:t>
-      </w:r>
-      <w:r>
-        <w:t> le nombre de baguettes produites et </w:t>
-      </w:r>
-      <w:proofErr w:type="spellStart"/>
-      <w:r>
-        <w:t>y</w:t>
-      </w:r>
-      <w:r>
-        <w:rPr>
-          <w:i/>
-          <w:iCs/>
-        </w:rPr>
-        <w:t>y</w:t>
-      </w:r>
-      <w:proofErr w:type="spellEnd"/>
-      <w:r>
-        <w:t> le nombre de pains complets produits.</w:t>
+        <w:t>Soit x le nombre de baguettes produites et y le nombre de pains complets produits.</w:t>
       </w:r>
     </w:p>
     <w:p>
@@ -6173,34 +6176,31 @@
         <w:jc w:val="left"/>
       </w:pPr>
       <w:r>
-        <w:t>Z=1,50x+2y</w:t>
-      </w:r>
-      <w:r>
-        <w:rPr>
-          <w:i/>
-          <w:iCs/>
-        </w:rPr>
         <w:t>Z</w:t>
       </w:r>
       <w:r>
-        <w:t>=1,50</w:t>
-      </w:r>
-      <w:r>
-        <w:rPr>
-          <w:i/>
-          <w:iCs/>
-        </w:rPr>
-        <w:t>x</w:t>
-      </w:r>
-      <w:r>
-        <w:t>+2</w:t>
-      </w:r>
-      <w:r>
-        <w:rPr>
-          <w:i/>
-          <w:iCs/>
-        </w:rPr>
-        <w:t>y</w:t>
+        <w:t xml:space="preserve"> </w:t>
+      </w:r>
+      <w:r>
+        <w:t>=</w:t>
+      </w:r>
+      <w:r>
+        <w:t xml:space="preserve"> </w:t>
+      </w:r>
+      <w:r>
+        <w:t>1,50x</w:t>
+      </w:r>
+      <w:r>
+        <w:t xml:space="preserve"> </w:t>
+      </w:r>
+      <w:r>
+        <w:t>+</w:t>
+      </w:r>
+      <w:r>
+        <w:t xml:space="preserve"> </w:t>
+      </w:r>
+      <w:r>
+        <w:t>2y</w:t>
       </w:r>
     </w:p>
     <w:p>
@@ -6240,27 +6240,31 @@
         <w:jc w:val="left"/>
       </w:pPr>
       <w:r>
-        <w:t>2x+y≤402</w:t>
-      </w:r>
-      <w:r>
-        <w:rPr>
-          <w:i/>
-          <w:iCs/>
-        </w:rPr>
-        <w:t>x</w:t>
+        <w:t>2x</w:t>
+      </w:r>
+      <w:r>
+        <w:t xml:space="preserve"> </w:t>
       </w:r>
       <w:r>
         <w:t>+</w:t>
       </w:r>
       <w:r>
-        <w:rPr>
-          <w:i/>
-          <w:iCs/>
-        </w:rPr>
+        <w:t xml:space="preserve"> </w:t>
+      </w:r>
+      <w:r>
         <w:t>y</w:t>
       </w:r>
       <w:r>
-        <w:t>≤40</w:t>
+        <w:t xml:space="preserve"> </w:t>
+      </w:r>
+      <w:r>
+        <w:t>≤</w:t>
+      </w:r>
+      <w:r>
+        <w:t xml:space="preserve"> </w:t>
+      </w:r>
+      <w:r>
+        <w:t>40</w:t>
       </w:r>
     </w:p>
     <w:p>
@@ -6289,27 +6293,28 @@
       </w:r>
       <w:proofErr w:type="gramEnd"/>
       <w:r>
-        <w:t>+2y≤30</w:t>
-      </w:r>
-      <w:r>
-        <w:rPr>
-          <w:i/>
-          <w:iCs/>
-        </w:rPr>
-        <w:t>x</w:t>
-      </w:r>
-      <w:r>
-        <w:t>+2</w:t>
-      </w:r>
-      <w:r>
-        <w:rPr>
-          <w:i/>
-          <w:iCs/>
-        </w:rPr>
-        <w:t>y</w:t>
-      </w:r>
-      <w:r>
-        <w:t>≤30</w:t>
+        <w:t xml:space="preserve"> </w:t>
+      </w:r>
+      <w:r>
+        <w:t>+</w:t>
+      </w:r>
+      <w:r>
+        <w:t xml:space="preserve"> </w:t>
+      </w:r>
+      <w:r>
+        <w:t>2y</w:t>
+      </w:r>
+      <w:r>
+        <w:t xml:space="preserve"> </w:t>
+      </w:r>
+      <w:r>
+        <w:t>≤</w:t>
+      </w:r>
+      <w:r>
+        <w:t xml:space="preserve"> </w:t>
+      </w:r>
+      <w:r>
+        <w:t>30</w:t>
       </w:r>
     </w:p>
     <w:p>
@@ -6335,27 +6340,34 @@
       </w:r>
       <w:proofErr w:type="gramEnd"/>
       <w:r>
-        <w:t>≥0,y≥0</w:t>
-      </w:r>
-      <w:r>
-        <w:rPr>
-          <w:i/>
-          <w:iCs/>
-        </w:rPr>
-        <w:t>x</w:t>
-      </w:r>
-      <w:r>
-        <w:t>≥0,</w:t>
-      </w:r>
-      <w:r>
-        <w:rPr>
-          <w:i/>
-          <w:iCs/>
-        </w:rPr>
+        <w:t xml:space="preserve"> </w:t>
+      </w:r>
+      <w:r>
+        <w:t>≥</w:t>
+      </w:r>
+      <w:r>
+        <w:t xml:space="preserve"> </w:t>
+      </w:r>
+      <w:r>
+        <w:t>0,</w:t>
+      </w:r>
+      <w:r>
+        <w:t xml:space="preserve"> </w:t>
+      </w:r>
+      <w:r>
         <w:t>y</w:t>
       </w:r>
       <w:r>
-        <w:t>≥0</w:t>
+        <w:t xml:space="preserve"> </w:t>
+      </w:r>
+      <w:r>
+        <w:t>≥</w:t>
+      </w:r>
+      <w:r>
+        <w:t xml:space="preserve"> </w:t>
+      </w:r>
+      <w:r>
+        <w:t>0</w:t>
       </w:r>
     </w:p>
     <w:p>
@@ -6383,77 +6395,55 @@
         <w:jc w:val="left"/>
       </w:pPr>
       <w:r>
-        <w:t>Tracez les droites 2x+y=402</w:t>
-      </w:r>
-      <w:r>
-        <w:rPr>
-          <w:i/>
-          <w:iCs/>
-        </w:rPr>
-        <w:t>x</w:t>
+        <w:t>Tracez les droites 2x</w:t>
+      </w:r>
+      <w:r>
+        <w:t xml:space="preserve"> </w:t>
       </w:r>
       <w:r>
         <w:t>+</w:t>
       </w:r>
       <w:r>
-        <w:rPr>
-          <w:i/>
-          <w:iCs/>
-        </w:rPr>
+        <w:t xml:space="preserve"> </w:t>
+      </w:r>
+      <w:r>
         <w:t>y</w:t>
       </w:r>
       <w:r>
-        <w:t>=40 et x+2y=30</w:t>
-      </w:r>
-      <w:r>
-        <w:rPr>
-          <w:i/>
-          <w:iCs/>
-        </w:rPr>
-        <w:t>x</w:t>
-      </w:r>
-      <w:r>
-        <w:t>+2</w:t>
-      </w:r>
-      <w:r>
-        <w:rPr>
-          <w:i/>
-          <w:iCs/>
-        </w:rPr>
-        <w:t>y</w:t>
-      </w:r>
-      <w:r>
-        <w:t>=30 dans le plan (</w:t>
-      </w:r>
-      <w:proofErr w:type="spellStart"/>
-      <w:r>
-        <w:t>x,y</w:t>
-      </w:r>
-      <w:proofErr w:type="spellEnd"/>
-      <w:r>
-        <w:t>)(</w:t>
-      </w:r>
-      <w:proofErr w:type="spellStart"/>
-      <w:r>
-        <w:rPr>
-          <w:i/>
-          <w:iCs/>
-        </w:rPr>
-        <w:t>x</w:t>
-      </w:r>
-      <w:r>
-        <w:t>,</w:t>
-      </w:r>
-      <w:r>
-        <w:rPr>
-          <w:i/>
-          <w:iCs/>
-        </w:rPr>
-        <w:t>y</w:t>
-      </w:r>
-      <w:proofErr w:type="spellEnd"/>
-      <w:r>
-        <w:t>).</w:t>
+        <w:t xml:space="preserve"> </w:t>
+      </w:r>
+      <w:r>
+        <w:t>=</w:t>
+      </w:r>
+      <w:r>
+        <w:t xml:space="preserve"> </w:t>
+      </w:r>
+      <w:r>
+        <w:t>40 et x</w:t>
+      </w:r>
+      <w:r>
+        <w:t xml:space="preserve"> </w:t>
+      </w:r>
+      <w:r>
+        <w:t>+</w:t>
+      </w:r>
+      <w:r>
+        <w:t xml:space="preserve"> </w:t>
+      </w:r>
+      <w:r>
+        <w:t>2y</w:t>
+      </w:r>
+      <w:r>
+        <w:t xml:space="preserve"> </w:t>
+      </w:r>
+      <w:r>
+        <w:t>=</w:t>
+      </w:r>
+      <w:r>
+        <w:t xml:space="preserve"> </w:t>
+      </w:r>
+      <w:r>
+        <w:t>30dans le plan (x,y).</w:t>
       </w:r>
     </w:p>
     <w:p>
@@ -6489,47 +6479,55 @@
         <w:jc w:val="left"/>
       </w:pPr>
       <w:r>
-        <w:t>En posant x=0</w:t>
-      </w:r>
-      <w:r>
-        <w:rPr>
-          <w:i/>
-          <w:iCs/>
-        </w:rPr>
-        <w:t>x</w:t>
-      </w:r>
-      <w:r>
-        <w:t>=0 dans x+2y=30</w:t>
-      </w:r>
-      <w:r>
-        <w:rPr>
-          <w:i/>
-          <w:iCs/>
-        </w:rPr>
-        <w:t>x</w:t>
-      </w:r>
-      <w:r>
-        <w:t>+2</w:t>
-      </w:r>
-      <w:r>
-        <w:rPr>
-          <w:i/>
-          <w:iCs/>
-        </w:rPr>
-        <w:t>y</w:t>
-      </w:r>
-      <w:r>
-        <w:t>=30, on trouve y=15</w:t>
-      </w:r>
-      <w:r>
-        <w:rPr>
-          <w:i/>
-          <w:iCs/>
-        </w:rPr>
-        <w:t>y</w:t>
-      </w:r>
-      <w:r>
-        <w:t>=15.</w:t>
+        <w:t>En posant x</w:t>
+      </w:r>
+      <w:r>
+        <w:t xml:space="preserve"> </w:t>
+      </w:r>
+      <w:r>
+        <w:t>=</w:t>
+      </w:r>
+      <w:r>
+        <w:t xml:space="preserve"> </w:t>
+      </w:r>
+      <w:r>
+        <w:t>0 dans x</w:t>
+      </w:r>
+      <w:r>
+        <w:t xml:space="preserve"> </w:t>
+      </w:r>
+      <w:r>
+        <w:t>+</w:t>
+      </w:r>
+      <w:r>
+        <w:t xml:space="preserve"> </w:t>
+      </w:r>
+      <w:r>
+        <w:t>2y</w:t>
+      </w:r>
+      <w:r>
+        <w:t xml:space="preserve"> </w:t>
+      </w:r>
+      <w:r>
+        <w:t>=</w:t>
+      </w:r>
+      <w:r>
+        <w:t xml:space="preserve"> </w:t>
+      </w:r>
+      <w:r>
+        <w:t>30, on trouve y</w:t>
+      </w:r>
+      <w:r>
+        <w:t xml:space="preserve"> </w:t>
+      </w:r>
+      <w:r>
+        <w:t>=</w:t>
+      </w:r>
+      <w:r>
+        <w:t xml:space="preserve"> </w:t>
+      </w:r>
+      <w:r>
+        <w:t>15.</w:t>
       </w:r>
     </w:p>
     <w:p>
@@ -6541,47 +6539,55 @@
         <w:jc w:val="left"/>
       </w:pPr>
       <w:r>
-        <w:t>En posant y=0</w:t>
-      </w:r>
-      <w:r>
-        <w:rPr>
-          <w:i/>
-          <w:iCs/>
-        </w:rPr>
+        <w:t>En posant y</w:t>
+      </w:r>
+      <w:r>
+        <w:t xml:space="preserve"> </w:t>
+      </w:r>
+      <w:r>
+        <w:t>=</w:t>
+      </w:r>
+      <w:r>
+        <w:t xml:space="preserve"> </w:t>
+      </w:r>
+      <w:r>
+        <w:t>0 dans 2x</w:t>
+      </w:r>
+      <w:r>
+        <w:t xml:space="preserve"> </w:t>
+      </w:r>
+      <w:r>
+        <w:t>+</w:t>
+      </w:r>
+      <w:r>
+        <w:t xml:space="preserve"> </w:t>
+      </w:r>
+      <w:r>
         <w:t>y</w:t>
       </w:r>
       <w:r>
-        <w:t>=0 dans 2x+y=402</w:t>
-      </w:r>
-      <w:r>
-        <w:rPr>
-          <w:i/>
-          <w:iCs/>
-        </w:rPr>
-        <w:t>x</w:t>
-      </w:r>
-      <w:r>
-        <w:t>+</w:t>
-      </w:r>
-      <w:r>
-        <w:rPr>
-          <w:i/>
-          <w:iCs/>
-        </w:rPr>
-        <w:t>y</w:t>
-      </w:r>
-      <w:r>
-        <w:t>=40, on trouve x=20</w:t>
-      </w:r>
-      <w:r>
-        <w:rPr>
-          <w:i/>
-          <w:iCs/>
-        </w:rPr>
-        <w:t>x</w:t>
-      </w:r>
-      <w:r>
-        <w:t>=20.</w:t>
+        <w:t xml:space="preserve"> </w:t>
+      </w:r>
+      <w:r>
+        <w:t>=</w:t>
+      </w:r>
+      <w:r>
+        <w:t xml:space="preserve"> </w:t>
+      </w:r>
+      <w:r>
+        <w:t>40, on trouve x</w:t>
+      </w:r>
+      <w:r>
+        <w:t xml:space="preserve"> </w:t>
+      </w:r>
+      <w:r>
+        <w:t>=</w:t>
+      </w:r>
+      <w:r>
+        <w:t xml:space="preserve"> </w:t>
+      </w:r>
+      <w:r>
+        <w:t>20.</w:t>
       </w:r>
     </w:p>
     <w:p>
@@ -6593,236 +6599,13 @@
         <w:jc w:val="left"/>
       </w:pPr>
       <w:r>
-        <w:t>L'intersection des deux droites se calcule en résolvant :</w:t>
-      </w:r>
-    </w:p>
-    <w:p>
-      <w:pPr>
-        <w:jc w:val="left"/>
-      </w:pPr>
-      <w:r>
-        <w:t>2x+y=40etx+2y=30.2</w:t>
-      </w:r>
-      <w:r>
-        <w:rPr>
-          <w:i/>
-          <w:iCs/>
-        </w:rPr>
-        <w:t>x</w:t>
-      </w:r>
-      <w:r>
-        <w:t>+</w:t>
-      </w:r>
-      <w:r>
-        <w:rPr>
-          <w:i/>
-          <w:iCs/>
-        </w:rPr>
-        <w:t>y</w:t>
-      </w:r>
-      <w:r>
-        <w:t>=40et</w:t>
-      </w:r>
-      <w:r>
-        <w:rPr>
-          <w:i/>
-          <w:iCs/>
-        </w:rPr>
-        <w:t>x</w:t>
-      </w:r>
-      <w:r>
-        <w:t>+2</w:t>
-      </w:r>
-      <w:r>
-        <w:rPr>
-          <w:i/>
-          <w:iCs/>
-        </w:rPr>
-        <w:t>y</w:t>
-      </w:r>
-      <w:r>
-        <w:t>=30.</w:t>
-      </w:r>
-    </w:p>
-    <w:p>
-      <w:pPr>
-        <w:jc w:val="left"/>
-      </w:pPr>
-      <w:r>
-        <w:t>En isolant y=40−2x</w:t>
-      </w:r>
-      <w:r>
-        <w:rPr>
-          <w:i/>
-          <w:iCs/>
-        </w:rPr>
-        <w:t>y</w:t>
-      </w:r>
-      <w:r>
-        <w:t>=40−2</w:t>
-      </w:r>
-      <w:r>
-        <w:rPr>
-          <w:i/>
-          <w:iCs/>
-        </w:rPr>
-        <w:t>x</w:t>
-      </w:r>
-      <w:r>
-        <w:t> et en substituant dans x+2(40−2x)=30</w:t>
-      </w:r>
-      <w:r>
-        <w:rPr>
-          <w:i/>
-          <w:iCs/>
-        </w:rPr>
-        <w:t>x</w:t>
-      </w:r>
-      <w:r>
-        <w:t>+2(40−2</w:t>
-      </w:r>
-      <w:r>
-        <w:rPr>
-          <w:i/>
-          <w:iCs/>
-        </w:rPr>
-        <w:t>x</w:t>
-      </w:r>
-      <w:r>
-        <w:t>)=30, on obtient :</w:t>
-      </w:r>
-    </w:p>
-    <w:p>
-      <w:pPr>
-        <w:jc w:val="left"/>
-      </w:pPr>
-      <w:proofErr w:type="gramStart"/>
-      <w:r>
-        <w:t>x</w:t>
-      </w:r>
-      <w:proofErr w:type="gramEnd"/>
-      <w:r>
-        <w:t>+80−4x=30</w:t>
-      </w:r>
-      <w:r>
-        <w:rPr>
-          <w:rFonts w:ascii="Cambria Math" w:hAnsi="Cambria Math" w:cs="Cambria Math"/>
-        </w:rPr>
-        <w:t>⇒</w:t>
-      </w:r>
-      <w:r>
-        <w:rPr>
-          <w:rFonts w:ascii="Aptos" w:hAnsi="Aptos" w:cs="Aptos"/>
-        </w:rPr>
-        <w:t>−</w:t>
-      </w:r>
-      <w:r>
-        <w:t>3x=</w:t>
-      </w:r>
-      <w:r>
-        <w:rPr>
-          <w:rFonts w:ascii="Aptos" w:hAnsi="Aptos" w:cs="Aptos"/>
-        </w:rPr>
-        <w:t>−</w:t>
-      </w:r>
-      <w:r>
-        <w:t>50</w:t>
-      </w:r>
-      <w:r>
-        <w:rPr>
-          <w:rFonts w:ascii="Cambria Math" w:hAnsi="Cambria Math" w:cs="Cambria Math"/>
-        </w:rPr>
-        <w:t>⇒</w:t>
-      </w:r>
-      <w:r>
-        <w:t>x</w:t>
-      </w:r>
-      <w:r>
-        <w:rPr>
-          <w:rFonts w:ascii="Aptos" w:hAnsi="Aptos" w:cs="Aptos"/>
-        </w:rPr>
-        <w:t>≈</w:t>
-      </w:r>
-      <w:r>
-        <w:t>16,67,</w:t>
-      </w:r>
-      <w:r>
-        <w:rPr>
-          <w:i/>
-          <w:iCs/>
-        </w:rPr>
-        <w:t>x</w:t>
-      </w:r>
-      <w:r>
-        <w:t>+80−4</w:t>
-      </w:r>
-      <w:r>
-        <w:rPr>
-          <w:i/>
-          <w:iCs/>
-        </w:rPr>
-        <w:t>x</w:t>
-      </w:r>
-      <w:r>
-        <w:t>=30</w:t>
-      </w:r>
-      <w:r>
-        <w:rPr>
-          <w:rFonts w:ascii="Cambria Math" w:hAnsi="Cambria Math" w:cs="Cambria Math"/>
-        </w:rPr>
-        <w:t>⇒</w:t>
-      </w:r>
-      <w:r>
-        <w:t>−3</w:t>
-      </w:r>
-      <w:r>
-        <w:rPr>
-          <w:i/>
-          <w:iCs/>
-        </w:rPr>
-        <w:t>x</w:t>
-      </w:r>
-      <w:r>
-        <w:t>=−50</w:t>
-      </w:r>
-      <w:r>
-        <w:rPr>
-          <w:rFonts w:ascii="Cambria Math" w:hAnsi="Cambria Math" w:cs="Cambria Math"/>
-        </w:rPr>
-        <w:t>⇒</w:t>
-      </w:r>
-      <w:r>
-        <w:rPr>
-          <w:i/>
-          <w:iCs/>
-        </w:rPr>
-        <w:t>x</w:t>
-      </w:r>
-      <w:r>
-        <w:t>≈16,67,</w:t>
-      </w:r>
-    </w:p>
-    <w:p>
-      <w:pPr>
-        <w:jc w:val="left"/>
-      </w:pPr>
-      <w:proofErr w:type="gramStart"/>
-      <w:r>
-        <w:t>puis</w:t>
-      </w:r>
-      <w:proofErr w:type="gramEnd"/>
-      <w:r>
-        <w:t> y≈40−2(16,67)=6,67</w:t>
-      </w:r>
-      <w:r>
-        <w:rPr>
-          <w:i/>
-          <w:iCs/>
-        </w:rPr>
-        <w:t>y</w:t>
-      </w:r>
-      <w:r>
-        <w:t>≈40−2(16,67)=6,67.</w:t>
+        <w:t xml:space="preserve">L'intersection des deux droites se calcule </w:t>
+      </w:r>
+      <w:r>
+        <w:t xml:space="preserve">avec Geogebra </w:t>
+      </w:r>
+      <w:r>
+        <w:t>:</w:t>
       </w:r>
     </w:p>
     <w:p>
@@ -6850,144 +6633,134 @@
         <w:jc w:val="left"/>
       </w:pPr>
       <w:r>
-        <w:t>Pour (0,15)(0,15) :</w:t>
-      </w:r>
-    </w:p>
-    <w:p>
-      <w:pPr>
-        <w:jc w:val="left"/>
-      </w:pPr>
-      <w:r>
-        <w:t>Z=1,50×0+2×15=30 €</w:t>
-      </w:r>
-      <w:r>
+        <w:t>Pour (16,67,6,67):</w:t>
+      </w:r>
+    </w:p>
+    <w:p>
+      <w:pPr>
+        <w:jc w:val="left"/>
         <w:rPr>
           <w:i/>
           <w:iCs/>
         </w:rPr>
+      </w:pPr>
+      <w:r>
         <w:t>Z</w:t>
       </w:r>
       <w:r>
-        <w:t>=1,50×0+2×15=30 €</w:t>
-      </w:r>
-    </w:p>
-    <w:p>
-      <w:pPr>
-        <w:numPr>
-          <w:ilvl w:val="1"/>
-          <w:numId w:val="9"/>
-        </w:numPr>
-        <w:jc w:val="left"/>
-      </w:pPr>
-      <w:r>
-        <w:t>Pour (20,0)(20,0) :</w:t>
-      </w:r>
-    </w:p>
-    <w:p>
-      <w:pPr>
-        <w:jc w:val="left"/>
-      </w:pPr>
-      <w:r>
-        <w:t>Z=1,50×20+2×0=30 €</w:t>
+        <w:t xml:space="preserve"> </w:t>
+      </w:r>
+      <w:r>
+        <w:t>≈</w:t>
+      </w:r>
+      <w:r>
+        <w:t xml:space="preserve"> </w:t>
+      </w:r>
+      <w:r>
+        <w:t>1,50×16,67</w:t>
+      </w:r>
+      <w:r>
+        <w:t xml:space="preserve"> </w:t>
+      </w:r>
+      <w:r>
+        <w:t>+</w:t>
+      </w:r>
+      <w:r>
+        <w:t xml:space="preserve"> </w:t>
+      </w:r>
+      <w:r>
+        <w:t>2×6,67</w:t>
+      </w:r>
+      <w:r>
+        <w:t xml:space="preserve"> </w:t>
+      </w:r>
+      <w:r>
+        <w:t>≈</w:t>
+      </w:r>
+      <w:r>
+        <w:t xml:space="preserve"> </w:t>
+      </w:r>
+      <w:r>
+        <w:t>25</w:t>
+      </w:r>
+      <w:r>
+        <w:t xml:space="preserve"> </w:t>
+      </w:r>
+      <w:r>
+        <w:t>+</w:t>
+      </w:r>
+      <w:r>
+        <w:t xml:space="preserve"> </w:t>
+      </w:r>
+      <w:r>
+        <w:t>13,33</w:t>
+      </w:r>
+      <w:r>
+        <w:t xml:space="preserve"> </w:t>
+      </w:r>
+      <w:r>
+        <w:t>=</w:t>
+      </w:r>
+      <w:r>
+        <w:t xml:space="preserve"> </w:t>
+      </w:r>
+      <w:r>
+        <w:t>38,33 €</w:t>
+      </w:r>
+    </w:p>
+    <w:p>
+      <w:pPr>
+        <w:jc w:val="left"/>
+      </w:pPr>
+      <w:r>
+        <w:rPr>
+          <w:b/>
+          <w:bCs/>
+        </w:rPr>
+        <w:t>Solution optimale :</w:t>
+      </w:r>
+      <w:r>
+        <w:br/>
+        <w:t>La solution optimale est obtenue pour x≈16,67</w:t>
       </w:r>
       <w:r>
         <w:rPr>
           <w:i/>
           <w:iCs/>
         </w:rPr>
-        <w:t>Z</w:t>
-      </w:r>
-      <w:r>
-        <w:t>=1,50×20+2×0=30 €</w:t>
-      </w:r>
-    </w:p>
-    <w:p>
-      <w:pPr>
-        <w:numPr>
-          <w:ilvl w:val="1"/>
-          <w:numId w:val="9"/>
-        </w:numPr>
-        <w:jc w:val="left"/>
-      </w:pPr>
-      <w:r>
-        <w:t>Pour (16,67,6,67)(16,67,6,67) :</w:t>
-      </w:r>
-    </w:p>
-    <w:p>
-      <w:pPr>
-        <w:jc w:val="left"/>
-      </w:pPr>
-      <w:r>
-        <w:t>Z≈1,50×16,67+2×6,67≈25+13,33=38,33 €</w:t>
+        <w:t>x</w:t>
+      </w:r>
+      <w:r>
+        <w:t>≈16,67 baguettes et y≈6,67</w:t>
       </w:r>
       <w:r>
         <w:rPr>
           <w:i/>
           <w:iCs/>
         </w:rPr>
-        <w:t>Z</w:t>
-      </w:r>
-      <w:r>
-        <w:t>≈1,50×16,67+2×6,67≈25+13,33=38,33 €</w:t>
-      </w:r>
-    </w:p>
-    <w:p>
-      <w:pPr>
-        <w:numPr>
-          <w:ilvl w:val="0"/>
-          <w:numId w:val="9"/>
-        </w:numPr>
-        <w:jc w:val="left"/>
-      </w:pPr>
-      <w:r>
-        <w:rPr>
-          <w:b/>
-          <w:bCs/>
-        </w:rPr>
-        <w:t>Solution optimale :</w:t>
+        <w:t>y</w:t>
+      </w:r>
+      <w:r>
+        <w:t>≈6,67 pains complets, ce qui donne un revenu maximal d'environ 38,33 €.</w:t>
       </w:r>
       <w:r>
         <w:br/>
-        <w:t>La solution optimale est obtenue pour x≈16,67</w:t>
       </w:r>
       <w:r>
         <w:rPr>
           <w:i/>
           <w:iCs/>
         </w:rPr>
-        <w:t>x</w:t>
-      </w:r>
-      <w:r>
-        <w:t>≈16,67 baguettes et y≈6,67</w:t>
+        <w:t>Remarque :</w:t>
+      </w:r>
+      <w:r>
+        <w:t> Si l'on impose une contrainte supplémentaire, par exemple x≤10</w:t>
       </w:r>
       <w:r>
         <w:rPr>
           <w:i/>
           <w:iCs/>
         </w:rPr>
-        <w:t>y</w:t>
-      </w:r>
-      <w:r>
-        <w:t>≈6,67 pains complets, ce qui donne un revenu maximal d'environ 38,33 €.</w:t>
-      </w:r>
-      <w:r>
-        <w:br/>
-      </w:r>
-      <w:r>
-        <w:rPr>
-          <w:i/>
-          <w:iCs/>
-        </w:rPr>
-        <w:t>Remarque :</w:t>
-      </w:r>
-      <w:r>
-        <w:t> Si l'on impose une contrainte supplémentaire, par exemple x≤10</w:t>
-      </w:r>
-      <w:r>
-        <w:rPr>
-          <w:i/>
-          <w:iCs/>
-        </w:rPr>
         <w:t>x</w:t>
       </w:r>
       <w:r>
@@ -6996,19 +6769,9 @@
     </w:p>
     <w:p>
       <w:pPr>
-        <w:jc w:val="left"/>
-      </w:pPr>
-      <w:r>
-        <w:pict w14:anchorId="3F86DBA4">
-          <v:rect id="_x0000_i1071" style="width:0;height:.75pt" o:hrstd="t" o:hrnoshade="t" o:hr="t" fillcolor="#f8faff" stroked="f"/>
-        </w:pict>
-      </w:r>
-    </w:p>
-    <w:p>
-      <w:pPr>
         <w:pStyle w:val="Titre1"/>
       </w:pPr>
-      <w:bookmarkStart w:id="23" w:name="_Toc190798084"/>
+      <w:bookmarkStart w:id="23" w:name="_Toc190881115"/>
       <w:r>
         <w:t>Exercice 2 : Algorithme A* – Recherche du chemin optimal</w:t>
       </w:r>
@@ -7018,7 +6781,7 @@
       <w:pPr>
         <w:pStyle w:val="Titre2"/>
       </w:pPr>
-      <w:bookmarkStart w:id="24" w:name="_Toc190798085"/>
+      <w:bookmarkStart w:id="24" w:name="_Toc190881116"/>
       <w:r>
         <w:t>Données du graphe :</w:t>
       </w:r>
@@ -7290,7 +7053,6 @@
               <w:jc w:val="left"/>
             </w:pPr>
             <w:r>
-              <w:lastRenderedPageBreak/>
               <w:t>C</w:t>
             </w:r>
           </w:p>
@@ -7373,7 +7135,7 @@
       <w:pPr>
         <w:pStyle w:val="Titre2"/>
       </w:pPr>
-      <w:bookmarkStart w:id="25" w:name="_Toc190798086"/>
+      <w:bookmarkStart w:id="25" w:name="_Toc190881117"/>
       <w:r>
         <w:t>Heuristique h(n) :</w:t>
       </w:r>
@@ -7599,7 +7361,7 @@
       <w:pPr>
         <w:pStyle w:val="Titre2"/>
       </w:pPr>
-      <w:bookmarkStart w:id="26" w:name="_Toc190798087"/>
+      <w:bookmarkStart w:id="26" w:name="_Toc190881118"/>
       <w:r>
         <w:t>Correction :</w:t>
       </w:r>
@@ -7636,91 +7398,127 @@
         <w:rPr>
           <w:lang w:val="en-US"/>
         </w:rPr>
-        <w:t>OPEN = {A} avec f(A)=g(A)+h(A)=0+6=6</w:t>
-      </w:r>
-      <w:r>
-        <w:rPr>
-          <w:i/>
-          <w:iCs/>
+        <w:t>OPEN = {A} avec f(A)</w:t>
+      </w:r>
+      <w:r>
+        <w:rPr>
           <w:lang w:val="en-US"/>
         </w:rPr>
-        <w:t>f</w:t>
+        <w:t xml:space="preserve"> </w:t>
       </w:r>
       <w:r>
         <w:rPr>
           <w:lang w:val="en-US"/>
         </w:rPr>
-        <w:t>(</w:t>
-      </w:r>
-      <w:r>
-        <w:rPr>
-          <w:i/>
-          <w:iCs/>
+        <w:t>=</w:t>
+      </w:r>
+      <w:r>
+        <w:rPr>
           <w:lang w:val="en-US"/>
         </w:rPr>
-        <w:t>A</w:t>
+        <w:t xml:space="preserve"> </w:t>
       </w:r>
       <w:r>
         <w:rPr>
           <w:lang w:val="en-US"/>
         </w:rPr>
-        <w:t>)=</w:t>
-      </w:r>
-      <w:r>
-        <w:rPr>
-          <w:i/>
-          <w:iCs/>
+        <w:t>g(A)</w:t>
+      </w:r>
+      <w:r>
+        <w:rPr>
           <w:lang w:val="en-US"/>
         </w:rPr>
-        <w:t>g</w:t>
+        <w:t xml:space="preserve"> </w:t>
       </w:r>
       <w:r>
         <w:rPr>
           <w:lang w:val="en-US"/>
         </w:rPr>
-        <w:t>(</w:t>
-      </w:r>
-      <w:r>
-        <w:rPr>
-          <w:i/>
-          <w:iCs/>
+        <w:t>+</w:t>
+      </w:r>
+      <w:r>
+        <w:rPr>
           <w:lang w:val="en-US"/>
         </w:rPr>
-        <w:t>A</w:t>
+        <w:t xml:space="preserve"> </w:t>
       </w:r>
       <w:r>
         <w:rPr>
           <w:lang w:val="en-US"/>
         </w:rPr>
-        <w:t>)+</w:t>
-      </w:r>
-      <w:r>
-        <w:rPr>
-          <w:i/>
-          <w:iCs/>
+        <w:t>h(A)</w:t>
+      </w:r>
+      <w:r>
+        <w:rPr>
           <w:lang w:val="en-US"/>
         </w:rPr>
-        <w:t>h</w:t>
+        <w:t xml:space="preserve"> </w:t>
       </w:r>
       <w:r>
         <w:rPr>
           <w:lang w:val="en-US"/>
         </w:rPr>
-        <w:t>(</w:t>
-      </w:r>
-      <w:r>
-        <w:rPr>
-          <w:i/>
-          <w:iCs/>
+        <w:t>=</w:t>
+      </w:r>
+      <w:r>
+        <w:rPr>
           <w:lang w:val="en-US"/>
         </w:rPr>
-        <w:t>A</w:t>
+        <w:t xml:space="preserve"> </w:t>
       </w:r>
       <w:r>
         <w:rPr>
           <w:lang w:val="en-US"/>
         </w:rPr>
-        <w:t>)=0+6=6.</w:t>
+        <w:t>0</w:t>
+      </w:r>
+      <w:r>
+        <w:rPr>
+          <w:lang w:val="en-US"/>
+        </w:rPr>
+        <w:t xml:space="preserve"> </w:t>
+      </w:r>
+      <w:r>
+        <w:rPr>
+          <w:lang w:val="en-US"/>
+        </w:rPr>
+        <w:t>+</w:t>
+      </w:r>
+      <w:r>
+        <w:rPr>
+          <w:lang w:val="en-US"/>
+        </w:rPr>
+        <w:t xml:space="preserve"> </w:t>
+      </w:r>
+      <w:r>
+        <w:rPr>
+          <w:lang w:val="en-US"/>
+        </w:rPr>
+        <w:t>6</w:t>
+      </w:r>
+      <w:r>
+        <w:rPr>
+          <w:lang w:val="en-US"/>
+        </w:rPr>
+        <w:t xml:space="preserve"> </w:t>
+      </w:r>
+      <w:r>
+        <w:rPr>
+          <w:lang w:val="en-US"/>
+        </w:rPr>
+        <w:t>=</w:t>
+      </w:r>
+      <w:r>
+        <w:rPr>
+          <w:lang w:val="en-US"/>
+        </w:rPr>
+        <w:t xml:space="preserve"> </w:t>
+      </w:r>
+      <w:r>
+        <w:rPr>
+          <w:lang w:val="en-US"/>
+        </w:rPr>
+        <w:t>6</w:t>
       </w:r>
     </w:p>
     <w:p>
@@ -7732,6 +7530,7 @@
         <w:jc w:val="left"/>
       </w:pPr>
       <w:r>
+        <w:lastRenderedPageBreak/>
         <w:t>CLOSED = {}.</w:t>
       </w:r>
     </w:p>
@@ -7799,47 +7598,88 @@
         <w:jc w:val="left"/>
       </w:pPr>
       <w:r>
-        <w:t>Pour B : g(B)=0+3=3</w:t>
-      </w:r>
-      <w:r>
-        <w:rPr>
-          <w:i/>
-          <w:iCs/>
-        </w:rPr>
-        <w:t>g</w:t>
-      </w:r>
-      <w:r>
-        <w:t>(</w:t>
-      </w:r>
-      <w:r>
-        <w:rPr>
-          <w:i/>
-          <w:iCs/>
-        </w:rPr>
-        <w:t>B</w:t>
-      </w:r>
-      <w:r>
-        <w:t>)=0+3=3 et f(B)=3+4=7</w:t>
-      </w:r>
-      <w:r>
-        <w:rPr>
-          <w:i/>
-          <w:iCs/>
-        </w:rPr>
-        <w:t>f</w:t>
-      </w:r>
-      <w:r>
-        <w:t>(</w:t>
-      </w:r>
-      <w:r>
-        <w:rPr>
-          <w:i/>
-          <w:iCs/>
-        </w:rPr>
-        <w:t>B</w:t>
-      </w:r>
-      <w:r>
-        <w:t>)=3+4=7.</w:t>
+        <w:t>Pour B : g(B)</w:t>
+      </w:r>
+      <w:r>
+        <w:t xml:space="preserve"> </w:t>
+      </w:r>
+      <w:r>
+        <w:t>=</w:t>
+      </w:r>
+      <w:r>
+        <w:t xml:space="preserve"> </w:t>
+      </w:r>
+      <w:r>
+        <w:t>0</w:t>
+      </w:r>
+      <w:r>
+        <w:t xml:space="preserve"> </w:t>
+      </w:r>
+      <w:r>
+        <w:t>+</w:t>
+      </w:r>
+      <w:r>
+        <w:t xml:space="preserve"> </w:t>
+      </w:r>
+      <w:r>
+        <w:t>3</w:t>
+      </w:r>
+      <w:r>
+        <w:t xml:space="preserve"> </w:t>
+      </w:r>
+      <w:r>
+        <w:t>=</w:t>
+      </w:r>
+      <w:r>
+        <w:t xml:space="preserve"> </w:t>
+      </w:r>
+      <w:r>
+        <w:t>3</w:t>
+      </w:r>
+      <w:r>
+        <w:t xml:space="preserve"> </w:t>
+      </w:r>
+      <w:r>
+        <w:t>et f(B)</w:t>
+      </w:r>
+      <w:r>
+        <w:t xml:space="preserve"> </w:t>
+      </w:r>
+      <w:r>
+        <w:t>=</w:t>
+      </w:r>
+      <w:r>
+        <w:t xml:space="preserve"> </w:t>
+      </w:r>
+      <w:r>
+        <w:t>3</w:t>
+      </w:r>
+      <w:r>
+        <w:t xml:space="preserve"> </w:t>
+      </w:r>
+      <w:r>
+        <w:t>+</w:t>
+      </w:r>
+      <w:r>
+        <w:t xml:space="preserve"> </w:t>
+      </w:r>
+      <w:r>
+        <w:t>4</w:t>
+      </w:r>
+      <w:r>
+        <w:t xml:space="preserve"> </w:t>
+      </w:r>
+      <w:r>
+        <w:t>=</w:t>
+      </w:r>
+      <w:r>
+        <w:t xml:space="preserve"> </w:t>
+      </w:r>
+      <w:r>
+        <w:t>7</w:t>
+      </w:r>
+      <w:r>
+        <w:t>.</w:t>
       </w:r>
     </w:p>
     <w:p>
@@ -7851,47 +7691,85 @@
         <w:jc w:val="left"/>
       </w:pPr>
       <w:r>
-        <w:t>Pour C : g(C)=0+1=1</w:t>
-      </w:r>
-      <w:r>
-        <w:rPr>
-          <w:i/>
-          <w:iCs/>
-        </w:rPr>
-        <w:t>g</w:t>
-      </w:r>
-      <w:r>
-        <w:t>(</w:t>
-      </w:r>
-      <w:r>
-        <w:rPr>
-          <w:i/>
-          <w:iCs/>
-        </w:rPr>
-        <w:t>C</w:t>
-      </w:r>
-      <w:r>
-        <w:t>)=0+1=1 et f(C)=1+5=6</w:t>
-      </w:r>
-      <w:r>
-        <w:rPr>
-          <w:i/>
-          <w:iCs/>
-        </w:rPr>
-        <w:t>f</w:t>
-      </w:r>
-      <w:r>
-        <w:t>(</w:t>
-      </w:r>
-      <w:r>
-        <w:rPr>
-          <w:i/>
-          <w:iCs/>
-        </w:rPr>
-        <w:t>C</w:t>
-      </w:r>
-      <w:r>
-        <w:t>)=1+5=6.</w:t>
+        <w:t>Pour C : g(C)</w:t>
+      </w:r>
+      <w:r>
+        <w:t xml:space="preserve"> </w:t>
+      </w:r>
+      <w:r>
+        <w:t>=</w:t>
+      </w:r>
+      <w:r>
+        <w:t xml:space="preserve"> </w:t>
+      </w:r>
+      <w:r>
+        <w:t>0</w:t>
+      </w:r>
+      <w:r>
+        <w:t xml:space="preserve"> </w:t>
+      </w:r>
+      <w:r>
+        <w:t>+</w:t>
+      </w:r>
+      <w:r>
+        <w:t xml:space="preserve"> </w:t>
+      </w:r>
+      <w:r>
+        <w:t>1</w:t>
+      </w:r>
+      <w:r>
+        <w:t xml:space="preserve"> </w:t>
+      </w:r>
+      <w:r>
+        <w:t>=</w:t>
+      </w:r>
+      <w:r>
+        <w:t xml:space="preserve"> </w:t>
+      </w:r>
+      <w:r>
+        <w:t>1</w:t>
+      </w:r>
+      <w:r>
+        <w:t xml:space="preserve"> </w:t>
+      </w:r>
+      <w:r>
+        <w:t>et f(C)</w:t>
+      </w:r>
+      <w:r>
+        <w:t xml:space="preserve"> </w:t>
+      </w:r>
+      <w:r>
+        <w:t>=</w:t>
+      </w:r>
+      <w:r>
+        <w:t xml:space="preserve"> </w:t>
+      </w:r>
+      <w:r>
+        <w:t>1</w:t>
+      </w:r>
+      <w:r>
+        <w:t xml:space="preserve"> </w:t>
+      </w:r>
+      <w:r>
+        <w:t>+</w:t>
+      </w:r>
+      <w:r>
+        <w:t xml:space="preserve"> </w:t>
+      </w:r>
+      <w:r>
+        <w:t>5</w:t>
+      </w:r>
+      <w:r>
+        <w:t xml:space="preserve"> </w:t>
+      </w:r>
+      <w:r>
+        <w:t>=</w:t>
+      </w:r>
+      <w:r>
+        <w:t xml:space="preserve"> </w:t>
+      </w:r>
+      <w:r>
+        <w:t>6.</w:t>
       </w:r>
     </w:p>
     <w:p>
@@ -7907,7 +7785,31 @@
       </w:r>
       <w:r>
         <w:br/>
-        <w:t>OPEN = {B (f=7), C (f=6)}.</w:t>
+        <w:t>OPEN = {B (f</w:t>
+      </w:r>
+      <w:r>
+        <w:t xml:space="preserve"> </w:t>
+      </w:r>
+      <w:r>
+        <w:t>=</w:t>
+      </w:r>
+      <w:r>
+        <w:t xml:space="preserve"> </w:t>
+      </w:r>
+      <w:r>
+        <w:t>7), C (f</w:t>
+      </w:r>
+      <w:r>
+        <w:t xml:space="preserve"> </w:t>
+      </w:r>
+      <w:r>
+        <w:t>=</w:t>
+      </w:r>
+      <w:r>
+        <w:t xml:space="preserve"> </w:t>
+      </w:r>
+      <w:r>
+        <w:t>6)}.</w:t>
       </w:r>
     </w:p>
     <w:p>
@@ -7959,67 +7861,113 @@
         <w:jc w:val="left"/>
       </w:pPr>
       <w:r>
-        <w:t>Pour D : g(D)=g(C)+2=1+2=3</w:t>
+        <w:t>Pour D : g(D)</w:t>
+      </w:r>
+      <w:r>
+        <w:t xml:space="preserve"> </w:t>
+      </w:r>
+      <w:r>
+        <w:t>=</w:t>
+      </w:r>
+      <w:r>
+        <w:t xml:space="preserve"> </w:t>
+      </w:r>
+      <w:r>
+        <w:t>g(C)</w:t>
+      </w:r>
+      <w:r>
+        <w:t xml:space="preserve"> </w:t>
+      </w:r>
+      <w:r>
+        <w:t>+</w:t>
+      </w:r>
+      <w:r>
+        <w:t xml:space="preserve"> </w:t>
+      </w:r>
+      <w:r>
+        <w:t>2</w:t>
+      </w:r>
+      <w:r>
+        <w:t xml:space="preserve"> </w:t>
+      </w:r>
+      <w:r>
+        <w:t>=</w:t>
+      </w:r>
+      <w:r>
+        <w:t xml:space="preserve"> </w:t>
+      </w:r>
+      <w:r>
+        <w:t>1</w:t>
+      </w:r>
+      <w:r>
+        <w:t xml:space="preserve"> </w:t>
+      </w:r>
+      <w:r>
+        <w:t>+</w:t>
+      </w:r>
+      <w:r>
+        <w:t xml:space="preserve"> </w:t>
+      </w:r>
+      <w:r>
+        <w:t>2</w:t>
+      </w:r>
+      <w:r>
+        <w:t xml:space="preserve"> </w:t>
+      </w:r>
+      <w:r>
+        <w:t>=</w:t>
+      </w:r>
+      <w:r>
+        <w:t xml:space="preserve"> </w:t>
+      </w:r>
+      <w:r>
+        <w:t>3</w:t>
       </w:r>
       <w:r>
         <w:rPr>
           <w:i/>
           <w:iCs/>
         </w:rPr>
-        <w:t>g</w:t>
-      </w:r>
-      <w:r>
-        <w:t>(</w:t>
-      </w:r>
-      <w:r>
-        <w:rPr>
-          <w:i/>
-          <w:iCs/>
-        </w:rPr>
-        <w:t>D</w:t>
-      </w:r>
-      <w:r>
-        <w:t>)=</w:t>
-      </w:r>
-      <w:r>
-        <w:rPr>
-          <w:i/>
-          <w:iCs/>
-        </w:rPr>
-        <w:t>g</w:t>
-      </w:r>
-      <w:r>
-        <w:t>(</w:t>
-      </w:r>
-      <w:r>
-        <w:rPr>
-          <w:i/>
-          <w:iCs/>
-        </w:rPr>
-        <w:t>C</w:t>
-      </w:r>
-      <w:r>
-        <w:t>)+2=1+2=3 et f(D)=3+2=5</w:t>
-      </w:r>
-      <w:r>
-        <w:rPr>
-          <w:i/>
-          <w:iCs/>
-        </w:rPr>
-        <w:t>f</w:t>
-      </w:r>
-      <w:r>
-        <w:t>(</w:t>
-      </w:r>
-      <w:r>
-        <w:rPr>
-          <w:i/>
-          <w:iCs/>
-        </w:rPr>
-        <w:t>D</w:t>
-      </w:r>
-      <w:r>
-        <w:t>)=3+2=5.</w:t>
+        <w:t xml:space="preserve"> </w:t>
+      </w:r>
+      <w:r>
+        <w:t>et f(D)</w:t>
+      </w:r>
+      <w:r>
+        <w:t xml:space="preserve"> </w:t>
+      </w:r>
+      <w:r>
+        <w:t>=</w:t>
+      </w:r>
+      <w:r>
+        <w:t xml:space="preserve"> </w:t>
+      </w:r>
+      <w:r>
+        <w:t>3</w:t>
+      </w:r>
+      <w:r>
+        <w:t xml:space="preserve"> </w:t>
+      </w:r>
+      <w:r>
+        <w:t>+</w:t>
+      </w:r>
+      <w:r>
+        <w:t xml:space="preserve"> </w:t>
+      </w:r>
+      <w:r>
+        <w:t>2</w:t>
+      </w:r>
+      <w:r>
+        <w:t xml:space="preserve"> </w:t>
+      </w:r>
+      <w:r>
+        <w:t>=</w:t>
+      </w:r>
+      <w:r>
+        <w:t xml:space="preserve"> </w:t>
+      </w:r>
+      <w:r>
+        <w:t>5.</w:t>
       </w:r>
     </w:p>
     <w:p>
@@ -8031,67 +7979,103 @@
         <w:jc w:val="left"/>
       </w:pPr>
       <w:r>
-        <w:t>Pour E : g(E)=g(C)+4=1+4=5</w:t>
-      </w:r>
-      <w:r>
-        <w:rPr>
-          <w:i/>
-          <w:iCs/>
-        </w:rPr>
-        <w:t>g</w:t>
-      </w:r>
-      <w:r>
-        <w:t>(</w:t>
-      </w:r>
-      <w:r>
-        <w:rPr>
-          <w:i/>
-          <w:iCs/>
-        </w:rPr>
-        <w:t>E</w:t>
-      </w:r>
-      <w:r>
-        <w:t>)=</w:t>
-      </w:r>
-      <w:r>
-        <w:rPr>
-          <w:i/>
-          <w:iCs/>
-        </w:rPr>
-        <w:t>g</w:t>
-      </w:r>
-      <w:r>
-        <w:t>(</w:t>
-      </w:r>
-      <w:r>
-        <w:rPr>
-          <w:i/>
-          <w:iCs/>
-        </w:rPr>
-        <w:t>C</w:t>
-      </w:r>
-      <w:r>
-        <w:t>)+4=1+4=5 et f(E)=5+0=5</w:t>
-      </w:r>
-      <w:r>
-        <w:rPr>
-          <w:i/>
-          <w:iCs/>
-        </w:rPr>
-        <w:t>f</w:t>
-      </w:r>
-      <w:r>
-        <w:t>(</w:t>
-      </w:r>
-      <w:r>
-        <w:rPr>
-          <w:i/>
-          <w:iCs/>
-        </w:rPr>
-        <w:t>E</w:t>
-      </w:r>
-      <w:r>
-        <w:t>)=5+0=5.</w:t>
+        <w:t>Pour E : g(E)</w:t>
+      </w:r>
+      <w:r>
+        <w:t xml:space="preserve"> </w:t>
+      </w:r>
+      <w:r>
+        <w:t>=</w:t>
+      </w:r>
+      <w:r>
+        <w:t xml:space="preserve"> </w:t>
+      </w:r>
+      <w:r>
+        <w:t>g(C)</w:t>
+      </w:r>
+      <w:r>
+        <w:t xml:space="preserve"> </w:t>
+      </w:r>
+      <w:r>
+        <w:t>+</w:t>
+      </w:r>
+      <w:r>
+        <w:t xml:space="preserve"> </w:t>
+      </w:r>
+      <w:r>
+        <w:t>4</w:t>
+      </w:r>
+      <w:r>
+        <w:t xml:space="preserve"> </w:t>
+      </w:r>
+      <w:r>
+        <w:t>=</w:t>
+      </w:r>
+      <w:r>
+        <w:t xml:space="preserve"> </w:t>
+      </w:r>
+      <w:r>
+        <w:t>1</w:t>
+      </w:r>
+      <w:r>
+        <w:t xml:space="preserve"> </w:t>
+      </w:r>
+      <w:r>
+        <w:t>+</w:t>
+      </w:r>
+      <w:r>
+        <w:t xml:space="preserve"> </w:t>
+      </w:r>
+      <w:r>
+        <w:t>4</w:t>
+      </w:r>
+      <w:r>
+        <w:t xml:space="preserve"> </w:t>
+      </w:r>
+      <w:r>
+        <w:t>=</w:t>
+      </w:r>
+      <w:r>
+        <w:t xml:space="preserve"> 5 </w:t>
+      </w:r>
+      <w:r>
+        <w:t>et f(E)</w:t>
+      </w:r>
+      <w:r>
+        <w:t xml:space="preserve"> </w:t>
+      </w:r>
+      <w:r>
+        <w:t>=</w:t>
+      </w:r>
+      <w:r>
+        <w:t xml:space="preserve"> </w:t>
+      </w:r>
+      <w:r>
+        <w:t>5</w:t>
+      </w:r>
+      <w:r>
+        <w:t xml:space="preserve"> </w:t>
+      </w:r>
+      <w:r>
+        <w:t>+</w:t>
+      </w:r>
+      <w:r>
+        <w:t xml:space="preserve"> </w:t>
+      </w:r>
+      <w:r>
+        <w:t>0</w:t>
+      </w:r>
+      <w:r>
+        <w:t xml:space="preserve"> </w:t>
+      </w:r>
+      <w:r>
+        <w:t>=</w:t>
+      </w:r>
+      <w:r>
+        <w:t xml:space="preserve"> </w:t>
+      </w:r>
+      <w:r>
+        <w:t>5.</w:t>
       </w:r>
     </w:p>
     <w:p>
@@ -8107,7 +8091,43 @@
       </w:r>
       <w:r>
         <w:br/>
-        <w:t>OPEN = {B (f=7), D (f=5), E (f=5)}.</w:t>
+        <w:t>OPEN = {B (f</w:t>
+      </w:r>
+      <w:r>
+        <w:t xml:space="preserve"> </w:t>
+      </w:r>
+      <w:r>
+        <w:t>=</w:t>
+      </w:r>
+      <w:r>
+        <w:t xml:space="preserve"> </w:t>
+      </w:r>
+      <w:r>
+        <w:t>7), D (f</w:t>
+      </w:r>
+      <w:r>
+        <w:t xml:space="preserve"> </w:t>
+      </w:r>
+      <w:r>
+        <w:t>=</w:t>
+      </w:r>
+      <w:r>
+        <w:t xml:space="preserve"> </w:t>
+      </w:r>
+      <w:r>
+        <w:t>5), E (f</w:t>
+      </w:r>
+      <w:r>
+        <w:t xml:space="preserve"> </w:t>
+      </w:r>
+      <w:r>
+        <w:t>=</w:t>
+      </w:r>
+      <w:r>
+        <w:t xml:space="preserve"> </w:t>
+      </w:r>
+      <w:r>
+        <w:t>5)}.</w:t>
       </w:r>
     </w:p>
     <w:p>
@@ -8135,17 +8155,7 @@
         <w:jc w:val="left"/>
       </w:pPr>
       <w:r>
-        <w:t>Choisissez D ou E (les deux ont f=5</w:t>
-      </w:r>
-      <w:r>
-        <w:rPr>
-          <w:i/>
-          <w:iCs/>
-        </w:rPr>
-        <w:t>f</w:t>
-      </w:r>
-      <w:r>
-        <w:t>=5). Supposons que vous sélectionniez D.</w:t>
+        <w:t>Choisissez D ou E (les deux ont f=5). Supposons que vous sélectionniez D.</w:t>
       </w:r>
     </w:p>
     <w:p>
@@ -8169,47 +8179,67 @@
         <w:jc w:val="left"/>
       </w:pPr>
       <w:r>
-        <w:t>D a pour voisin E. Calcul via D : g(E)=g(D)+3=3+3=6</w:t>
-      </w:r>
-      <w:r>
-        <w:rPr>
-          <w:i/>
-          <w:iCs/>
-        </w:rPr>
-        <w:t>g</w:t>
-      </w:r>
-      <w:r>
-        <w:t>(</w:t>
-      </w:r>
-      <w:r>
-        <w:rPr>
-          <w:i/>
-          <w:iCs/>
-        </w:rPr>
-        <w:t>E</w:t>
-      </w:r>
-      <w:r>
-        <w:t>)=</w:t>
-      </w:r>
-      <w:r>
-        <w:rPr>
-          <w:i/>
-          <w:iCs/>
-        </w:rPr>
-        <w:t>g</w:t>
-      </w:r>
-      <w:r>
-        <w:t>(</w:t>
-      </w:r>
-      <w:r>
-        <w:rPr>
-          <w:i/>
-          <w:iCs/>
-        </w:rPr>
-        <w:t>D</w:t>
-      </w:r>
-      <w:r>
-        <w:t>)+3=3+3=6.</w:t>
+        <w:t>D a pour voisin E. Calcul via D : g(E)</w:t>
+      </w:r>
+      <w:r>
+        <w:t xml:space="preserve"> </w:t>
+      </w:r>
+      <w:r>
+        <w:t>=</w:t>
+      </w:r>
+      <w:r>
+        <w:t xml:space="preserve"> </w:t>
+      </w:r>
+      <w:r>
+        <w:t>g(D)</w:t>
+      </w:r>
+      <w:r>
+        <w:t xml:space="preserve"> </w:t>
+      </w:r>
+      <w:r>
+        <w:t>+</w:t>
+      </w:r>
+      <w:r>
+        <w:t xml:space="preserve"> </w:t>
+      </w:r>
+      <w:r>
+        <w:t>3</w:t>
+      </w:r>
+      <w:r>
+        <w:t xml:space="preserve"> </w:t>
+      </w:r>
+      <w:r>
+        <w:t>=</w:t>
+      </w:r>
+      <w:r>
+        <w:t xml:space="preserve"> </w:t>
+      </w:r>
+      <w:r>
+        <w:t>3</w:t>
+      </w:r>
+      <w:r>
+        <w:t xml:space="preserve"> </w:t>
+      </w:r>
+      <w:r>
+        <w:t>+</w:t>
+      </w:r>
+      <w:r>
+        <w:t xml:space="preserve"> </w:t>
+      </w:r>
+      <w:r>
+        <w:t>3</w:t>
+      </w:r>
+      <w:r>
+        <w:t xml:space="preserve"> </w:t>
+      </w:r>
+      <w:r>
+        <w:t>=</w:t>
+      </w:r>
+      <w:r>
+        <w:t xml:space="preserve"> </w:t>
+      </w:r>
+      <w:r>
+        <w:t>6.</w:t>
       </w:r>
     </w:p>
     <w:p>
@@ -8221,27 +8251,25 @@
         <w:jc w:val="left"/>
       </w:pPr>
       <w:r>
-        <w:t>E est déjà dans OPEN avec g(E)=5</w:t>
-      </w:r>
-      <w:r>
-        <w:rPr>
-          <w:i/>
-          <w:iCs/>
-        </w:rPr>
-        <w:t>g</w:t>
-      </w:r>
-      <w:r>
-        <w:t>(</w:t>
-      </w:r>
-      <w:r>
-        <w:rPr>
-          <w:i/>
-          <w:iCs/>
-        </w:rPr>
-        <w:t>E</w:t>
-      </w:r>
-      <w:r>
-        <w:t>)=5 (meilleure valeur), donc pas de mise à jour.</w:t>
+        <w:t>E est déjà dans OPEN avec g(E)</w:t>
+      </w:r>
+      <w:r>
+        <w:t xml:space="preserve"> </w:t>
+      </w:r>
+      <w:r>
+        <w:t>=</w:t>
+      </w:r>
+      <w:r>
+        <w:t xml:space="preserve"> </w:t>
+      </w:r>
+      <w:r>
+        <w:t>5</w:t>
+      </w:r>
+      <w:r>
+        <w:t xml:space="preserve"> </w:t>
+      </w:r>
+      <w:r>
+        <w:t>(meilleure valeur), donc pas de mise à jour.</w:t>
       </w:r>
     </w:p>
     <w:p>
@@ -8255,41 +8283,66 @@
           <w:lang w:val="en-US"/>
         </w:rPr>
       </w:pPr>
-      <w:proofErr w:type="spellStart"/>
       <w:r>
         <w:rPr>
           <w:lang w:val="en-US"/>
         </w:rPr>
-        <w:lastRenderedPageBreak/>
-        <w:t>Placez</w:t>
-      </w:r>
-      <w:proofErr w:type="spellEnd"/>
+        <w:t>Placez D dans CLOSED.</w:t>
+      </w:r>
       <w:r>
         <w:rPr>
           <w:lang w:val="en-US"/>
         </w:rPr>
-        <w:t xml:space="preserve"> D dans CLOSED.</w:t>
+        <w:br/>
+        <w:t>OPEN = {B (f</w:t>
       </w:r>
       <w:r>
         <w:rPr>
           <w:lang w:val="en-US"/>
         </w:rPr>
-        <w:br/>
-        <w:t>OPEN = {B (f=7), E (f=</w:t>
-      </w:r>
-      <w:proofErr w:type="gramStart"/>
+        <w:t xml:space="preserve"> </w:t>
+      </w:r>
       <w:r>
         <w:rPr>
           <w:lang w:val="en-US"/>
         </w:rPr>
-        <w:t>5)}</w:t>
-      </w:r>
-      <w:proofErr w:type="gramEnd"/>
+        <w:t>=</w:t>
+      </w:r>
       <w:r>
         <w:rPr>
           <w:lang w:val="en-US"/>
         </w:rPr>
-        <w:t>.</w:t>
+        <w:t xml:space="preserve"> </w:t>
+      </w:r>
+      <w:r>
+        <w:rPr>
+          <w:lang w:val="en-US"/>
+        </w:rPr>
+        <w:t>7), E (f</w:t>
+      </w:r>
+      <w:r>
+        <w:rPr>
+          <w:lang w:val="en-US"/>
+        </w:rPr>
+        <w:t xml:space="preserve"> </w:t>
+      </w:r>
+      <w:r>
+        <w:rPr>
+          <w:lang w:val="en-US"/>
+        </w:rPr>
+        <w:t>=</w:t>
+      </w:r>
+      <w:r>
+        <w:rPr>
+          <w:lang w:val="en-US"/>
+        </w:rPr>
+        <w:t xml:space="preserve"> </w:t>
+      </w:r>
+      <w:r>
+        <w:rPr>
+          <w:lang w:val="en-US"/>
+        </w:rPr>
+        <w:t>5)}.</w:t>
       </w:r>
     </w:p>
     <w:p>
@@ -8351,11 +8404,9 @@
         <w:br/>
         <w:t xml:space="preserve">Pour reconstituer le chemin, on suit les </w:t>
       </w:r>
-      <w:proofErr w:type="spellStart"/>
-      <w:r>
-        <w:t>prédecesseurs</w:t>
-      </w:r>
-      <w:proofErr w:type="spellEnd"/>
+      <w:r>
+        <w:t>prédécesseurs</w:t>
+      </w:r>
       <w:r>
         <w:t xml:space="preserve"> enregistrés lors de l’exploration (par exemple, A → C → E).</w:t>
       </w:r>
@@ -8366,6 +8417,7 @@
           <w:ilvl w:val="1"/>
           <w:numId w:val="10"/>
         </w:numPr>
+        <w:ind w:left="2124" w:hanging="1044"/>
         <w:jc w:val="left"/>
       </w:pPr>
       <w:r>
@@ -8376,27 +8428,26 @@
         <w:t>Coût total :</w:t>
       </w:r>
       <w:r>
-        <w:t> g(E)=5</w:t>
+        <w:t> g(E)</w:t>
+      </w:r>
+      <w:r>
+        <w:t xml:space="preserve"> </w:t>
+      </w:r>
+      <w:r>
+        <w:t>=</w:t>
+      </w:r>
+      <w:r>
+        <w:t xml:space="preserve"> </w:t>
+      </w:r>
+      <w:r>
+        <w:t>5</w:t>
       </w:r>
       <w:r>
         <w:rPr>
           <w:i/>
           <w:iCs/>
         </w:rPr>
-        <w:t>g</w:t>
-      </w:r>
-      <w:r>
-        <w:t>(</w:t>
-      </w:r>
-      <w:r>
-        <w:rPr>
-          <w:i/>
-          <w:iCs/>
-        </w:rPr>
-        <w:t>E</w:t>
-      </w:r>
-      <w:r>
-        <w:t>)=5.</w:t>
+        <w:t>.</w:t>
       </w:r>
     </w:p>
     <w:p>
@@ -8405,7 +8456,7 @@
       </w:pPr>
       <w:r>
         <w:pict w14:anchorId="33A4F201">
-          <v:rect id="_x0000_i1072" style="width:0;height:.75pt" o:hrstd="t" o:hrnoshade="t" o:hr="t" fillcolor="#f8faff" stroked="f"/>
+          <v:rect id="_x0000_i1027" style="width:0;height:.75pt" o:hrstd="t" o:hrnoshade="t" o:hr="t" fillcolor="#f8faff" stroked="f"/>
         </w:pict>
       </w:r>
     </w:p>
@@ -8413,7 +8464,7 @@
       <w:pPr>
         <w:pStyle w:val="Titre1"/>
       </w:pPr>
-      <w:bookmarkStart w:id="27" w:name="_Toc190798088"/>
+      <w:bookmarkStart w:id="27" w:name="_Toc190881119"/>
       <w:r>
         <w:t>Exercice 3 : K-Means – Segmentation de clients</w:t>
       </w:r>
@@ -8423,8 +8474,9 @@
       <w:pPr>
         <w:pStyle w:val="Titre2"/>
       </w:pPr>
-      <w:bookmarkStart w:id="28" w:name="_Toc190798089"/>
-      <w:r>
+      <w:bookmarkStart w:id="28" w:name="_Toc190881120"/>
+      <w:r>
+        <w:lastRenderedPageBreak/>
         <w:t>Données des clients :</w:t>
       </w:r>
       <w:bookmarkEnd w:id="28"/>
@@ -8777,7 +8829,7 @@
       <w:pPr>
         <w:pStyle w:val="Titre2"/>
       </w:pPr>
-      <w:bookmarkStart w:id="29" w:name="_Toc190798090"/>
+      <w:bookmarkStart w:id="29" w:name="_Toc190881121"/>
       <w:r>
         <w:t>Centres initiaux :</w:t>
       </w:r>
@@ -8811,7 +8863,7 @@
       <w:pPr>
         <w:pStyle w:val="Titre2"/>
       </w:pPr>
-      <w:bookmarkStart w:id="30" w:name="_Toc190798091"/>
+      <w:bookmarkStart w:id="30" w:name="_Toc190881122"/>
       <w:r>
         <w:t>Correction :</w:t>
       </w:r>
@@ -8863,44 +8915,55 @@
       </w:r>
       <w:proofErr w:type="gramEnd"/>
       <w:r>
-        <w:t>1=(3−2)2+(70−50)2=1+400≈20,02</w:t>
-      </w:r>
-      <w:r>
-        <w:rPr>
-          <w:i/>
-          <w:iCs/>
-        </w:rPr>
-        <w:t>d</w:t>
-      </w:r>
-      <w:r>
         <w:t>1</w:t>
       </w:r>
       <w:r>
-        <w:rPr>
-          <w:rFonts w:ascii="Arial" w:hAnsi="Arial" w:cs="Arial"/>
-        </w:rPr>
-        <w:t>​</w:t>
-      </w:r>
-      <w:r>
-        <w:t>=(3−2)2+(70−50)2</w:t>
-      </w:r>
-      <w:r>
-        <w:rPr>
-          <w:rFonts w:ascii="Arial" w:hAnsi="Arial" w:cs="Arial"/>
-        </w:rPr>
-        <w:t>​</w:t>
-      </w:r>
-      <w:r>
-        <w:t>=1+400</w:t>
-      </w:r>
-      <w:r>
-        <w:rPr>
-          <w:rFonts w:ascii="Arial" w:hAnsi="Arial" w:cs="Arial"/>
-        </w:rPr>
-        <w:t>​</w:t>
-      </w:r>
-      <w:r>
-        <w:t>≈20,02</w:t>
+        <w:t xml:space="preserve"> </w:t>
+      </w:r>
+      <w:r>
+        <w:t>=</w:t>
+      </w:r>
+      <w:r>
+        <w:t xml:space="preserve"> </w:t>
+      </w:r>
+      <w:r>
+        <w:t>(3−2)2</w:t>
+      </w:r>
+      <w:r>
+        <w:t xml:space="preserve"> </w:t>
+      </w:r>
+      <w:r>
+        <w:t>+</w:t>
+      </w:r>
+      <w:r>
+        <w:t xml:space="preserve"> </w:t>
+      </w:r>
+      <w:r>
+        <w:t>(70−50)2</w:t>
+      </w:r>
+      <w:r>
+        <w:t xml:space="preserve"> </w:t>
+      </w:r>
+      <w:r>
+        <w:t>=</w:t>
+      </w:r>
+      <w:r>
+        <w:t xml:space="preserve"> </w:t>
+      </w:r>
+      <w:r>
+        <w:t>1+400</w:t>
+      </w:r>
+      <w:r>
+        <w:t xml:space="preserve"> </w:t>
+      </w:r>
+      <w:r>
+        <w:t>≈</w:t>
+      </w:r>
+      <w:r>
+        <w:t xml:space="preserve"> </w:t>
+      </w:r>
+      <w:r>
+        <w:t>20,02</w:t>
       </w:r>
     </w:p>
     <w:p>
@@ -8925,44 +8988,67 @@
       </w:r>
       <w:proofErr w:type="gramEnd"/>
       <w:r>
-        <w:t>2=(7−2)2+(140−50)2=25+8100≈90,14</w:t>
-      </w:r>
-      <w:r>
-        <w:rPr>
-          <w:i/>
-          <w:iCs/>
-        </w:rPr>
-        <w:t>d</w:t>
-      </w:r>
-      <w:r>
         <w:t>2</w:t>
       </w:r>
       <w:r>
-        <w:rPr>
-          <w:rFonts w:ascii="Arial" w:hAnsi="Arial" w:cs="Arial"/>
-        </w:rPr>
-        <w:t>​</w:t>
-      </w:r>
-      <w:r>
-        <w:t>=(7−2)2+(140−50)2</w:t>
-      </w:r>
-      <w:r>
-        <w:rPr>
-          <w:rFonts w:ascii="Arial" w:hAnsi="Arial" w:cs="Arial"/>
-        </w:rPr>
-        <w:t>​</w:t>
-      </w:r>
-      <w:r>
-        <w:t>=25+8100</w:t>
-      </w:r>
-      <w:r>
-        <w:rPr>
-          <w:rFonts w:ascii="Arial" w:hAnsi="Arial" w:cs="Arial"/>
-        </w:rPr>
-        <w:t>​</w:t>
-      </w:r>
-      <w:r>
-        <w:t>≈90,14</w:t>
+        <w:t xml:space="preserve"> </w:t>
+      </w:r>
+      <w:r>
+        <w:t>=</w:t>
+      </w:r>
+      <w:r>
+        <w:t xml:space="preserve"> </w:t>
+      </w:r>
+      <w:r>
+        <w:t>(7−2)2</w:t>
+      </w:r>
+      <w:r>
+        <w:t xml:space="preserve"> </w:t>
+      </w:r>
+      <w:r>
+        <w:t>+</w:t>
+      </w:r>
+      <w:r>
+        <w:t xml:space="preserve"> </w:t>
+      </w:r>
+      <w:r>
+        <w:t>(140−50)2</w:t>
+      </w:r>
+      <w:r>
+        <w:t xml:space="preserve"> </w:t>
+      </w:r>
+      <w:r>
+        <w:t>=</w:t>
+      </w:r>
+      <w:r>
+        <w:t xml:space="preserve"> </w:t>
+      </w:r>
+      <w:r>
+        <w:t>25</w:t>
+      </w:r>
+      <w:r>
+        <w:t xml:space="preserve"> </w:t>
+      </w:r>
+      <w:r>
+        <w:t>+</w:t>
+      </w:r>
+      <w:r>
+        <w:t xml:space="preserve"> </w:t>
+      </w:r>
+      <w:r>
+        <w:t>8100</w:t>
+      </w:r>
+      <w:r>
+        <w:t xml:space="preserve"> </w:t>
+      </w:r>
+      <w:r>
+        <w:t>≈</w:t>
+      </w:r>
+      <w:r>
+        <w:t xml:space="preserve"> </w:t>
+      </w:r>
+      <w:r>
+        <w:t>90,14</w:t>
       </w:r>
     </w:p>
     <w:p>
@@ -9010,7 +9096,6 @@
           <w:b/>
           <w:bCs/>
         </w:rPr>
-        <w:lastRenderedPageBreak/>
         <w:t>Recalcul des centres :</w:t>
       </w:r>
       <w:r>
@@ -9041,259 +9126,111 @@
         <w:rPr>
           <w:lang w:val="en-US"/>
         </w:rPr>
-        <w:t>xnew=xC1+xC3+xC5+xC64,ynew=yC1+yC3+yC5+yC64</w:t>
-      </w:r>
-      <w:r>
+        <w:t>x</w:t>
+      </w:r>
+      <w:r>
+        <w:rPr>
+          <w:lang w:val="en-US"/>
+        </w:rPr>
+        <w:t xml:space="preserve"> </w:t>
+      </w:r>
+      <w:r>
+        <w:rPr>
+          <w:lang w:val="en-US"/>
+        </w:rPr>
+        <w:t>new</w:t>
+      </w:r>
+      <w:r>
+        <w:rPr>
+          <w:lang w:val="en-US"/>
+        </w:rPr>
+        <w:t xml:space="preserve"> </w:t>
+      </w:r>
+      <w:r>
+        <w:rPr>
+          <w:lang w:val="en-US"/>
+        </w:rPr>
+        <w:t>=</w:t>
+      </w:r>
+      <w:r>
+        <w:rPr>
+          <w:lang w:val="en-US"/>
+        </w:rPr>
+        <w:t xml:space="preserve"> </w:t>
+      </w:r>
+      <w:r>
+        <w:rPr>
+          <w:lang w:val="en-US"/>
+        </w:rPr>
+        <w:t>xC1+xC3+xC5+xC64,</w:t>
+      </w:r>
+    </w:p>
+    <w:p>
+      <w:pPr>
+        <w:jc w:val="left"/>
         <w:rPr>
           <w:i/>
           <w:iCs/>
           <w:lang w:val="en-US"/>
         </w:rPr>
-        <w:t>xnew</w:t>
-      </w:r>
-      <w:r>
-        <w:rPr>
-          <w:rFonts w:ascii="Arial" w:hAnsi="Arial" w:cs="Arial"/>
+      </w:pPr>
+      <w:r>
+        <w:rPr>
           <w:lang w:val="en-US"/>
         </w:rPr>
-        <w:t>​</w:t>
+        <w:t>y</w:t>
       </w:r>
       <w:r>
         <w:rPr>
           <w:lang w:val="en-US"/>
         </w:rPr>
-        <w:t>=4</w:t>
-      </w:r>
-      <w:r>
-        <w:rPr>
-          <w:i/>
-          <w:iCs/>
+        <w:t xml:space="preserve"> </w:t>
+      </w:r>
+      <w:r>
+        <w:rPr>
           <w:lang w:val="en-US"/>
         </w:rPr>
-        <w:t>xC</w:t>
+        <w:t>new</w:t>
       </w:r>
       <w:r>
         <w:rPr>
           <w:lang w:val="en-US"/>
         </w:rPr>
-        <w:t>1</w:t>
-      </w:r>
-      <w:r>
-        <w:rPr>
-          <w:rFonts w:ascii="Arial" w:hAnsi="Arial" w:cs="Arial"/>
+        <w:t xml:space="preserve"> </w:t>
+      </w:r>
+      <w:r>
+        <w:rPr>
           <w:lang w:val="en-US"/>
         </w:rPr>
-        <w:t>​</w:t>
+        <w:t>=</w:t>
       </w:r>
       <w:r>
         <w:rPr>
           <w:lang w:val="en-US"/>
         </w:rPr>
-        <w:t>+</w:t>
-      </w:r>
-      <w:r>
-        <w:rPr>
-          <w:i/>
-          <w:iCs/>
+        <w:t xml:space="preserve"> </w:t>
+      </w:r>
+      <w:r>
+        <w:rPr>
           <w:lang w:val="en-US"/>
         </w:rPr>
-        <w:t>xC</w:t>
-      </w:r>
-      <w:r>
-        <w:rPr>
-          <w:lang w:val="en-US"/>
-        </w:rPr>
-        <w:t>3</w:t>
-      </w:r>
-      <w:r>
-        <w:rPr>
-          <w:rFonts w:ascii="Arial" w:hAnsi="Arial" w:cs="Arial"/>
-          <w:lang w:val="en-US"/>
-        </w:rPr>
-        <w:t>​</w:t>
-      </w:r>
-      <w:r>
-        <w:rPr>
-          <w:lang w:val="en-US"/>
-        </w:rPr>
-        <w:t>+</w:t>
-      </w:r>
-      <w:r>
-        <w:rPr>
-          <w:i/>
-          <w:iCs/>
-          <w:lang w:val="en-US"/>
-        </w:rPr>
-        <w:t>xC</w:t>
-      </w:r>
-      <w:r>
-        <w:rPr>
-          <w:lang w:val="en-US"/>
-        </w:rPr>
-        <w:t>5</w:t>
-      </w:r>
-      <w:r>
-        <w:rPr>
-          <w:rFonts w:ascii="Arial" w:hAnsi="Arial" w:cs="Arial"/>
-          <w:lang w:val="en-US"/>
-        </w:rPr>
-        <w:t>​</w:t>
-      </w:r>
-      <w:r>
-        <w:rPr>
-          <w:lang w:val="en-US"/>
-        </w:rPr>
-        <w:t>+</w:t>
-      </w:r>
-      <w:r>
-        <w:rPr>
-          <w:i/>
-          <w:iCs/>
-          <w:lang w:val="en-US"/>
-        </w:rPr>
-        <w:t>xC</w:t>
-      </w:r>
-      <w:r>
-        <w:rPr>
-          <w:lang w:val="en-US"/>
-        </w:rPr>
-        <w:t>6</w:t>
-      </w:r>
-      <w:r>
-        <w:rPr>
-          <w:rFonts w:ascii="Arial" w:hAnsi="Arial" w:cs="Arial"/>
-          <w:lang w:val="en-US"/>
-        </w:rPr>
-        <w:t>​​</w:t>
-      </w:r>
-      <w:r>
-        <w:rPr>
-          <w:lang w:val="en-US"/>
-        </w:rPr>
-        <w:t>,</w:t>
-      </w:r>
-      <w:r>
-        <w:rPr>
-          <w:i/>
-          <w:iCs/>
-          <w:lang w:val="en-US"/>
-        </w:rPr>
-        <w:t>ynew</w:t>
-      </w:r>
-      <w:r>
-        <w:rPr>
-          <w:rFonts w:ascii="Arial" w:hAnsi="Arial" w:cs="Arial"/>
-          <w:lang w:val="en-US"/>
-        </w:rPr>
-        <w:t>​</w:t>
-      </w:r>
-      <w:r>
-        <w:rPr>
-          <w:lang w:val="en-US"/>
-        </w:rPr>
-        <w:t>=4</w:t>
-      </w:r>
-      <w:r>
-        <w:rPr>
-          <w:i/>
-          <w:iCs/>
-          <w:lang w:val="en-US"/>
-        </w:rPr>
-        <w:t>yC</w:t>
-      </w:r>
-      <w:r>
-        <w:rPr>
-          <w:lang w:val="en-US"/>
-        </w:rPr>
-        <w:t>1</w:t>
-      </w:r>
-      <w:r>
-        <w:rPr>
-          <w:rFonts w:ascii="Arial" w:hAnsi="Arial" w:cs="Arial"/>
-          <w:lang w:val="en-US"/>
-        </w:rPr>
-        <w:t>​</w:t>
-      </w:r>
-      <w:r>
-        <w:rPr>
-          <w:lang w:val="en-US"/>
-        </w:rPr>
-        <w:t>+</w:t>
-      </w:r>
-      <w:r>
-        <w:rPr>
-          <w:i/>
-          <w:iCs/>
-          <w:lang w:val="en-US"/>
-        </w:rPr>
-        <w:t>yC</w:t>
-      </w:r>
-      <w:r>
-        <w:rPr>
-          <w:lang w:val="en-US"/>
-        </w:rPr>
-        <w:t>3</w:t>
-      </w:r>
-      <w:r>
-        <w:rPr>
-          <w:rFonts w:ascii="Arial" w:hAnsi="Arial" w:cs="Arial"/>
-          <w:lang w:val="en-US"/>
-        </w:rPr>
-        <w:t>​</w:t>
-      </w:r>
-      <w:r>
-        <w:rPr>
-          <w:lang w:val="en-US"/>
-        </w:rPr>
-        <w:t>+</w:t>
-      </w:r>
-      <w:r>
-        <w:rPr>
-          <w:i/>
-          <w:iCs/>
-          <w:lang w:val="en-US"/>
-        </w:rPr>
-        <w:t>yC</w:t>
-      </w:r>
-      <w:r>
-        <w:rPr>
-          <w:lang w:val="en-US"/>
-        </w:rPr>
-        <w:t>5</w:t>
-      </w:r>
-      <w:r>
-        <w:rPr>
-          <w:rFonts w:ascii="Arial" w:hAnsi="Arial" w:cs="Arial"/>
-          <w:lang w:val="en-US"/>
-        </w:rPr>
-        <w:t>​</w:t>
-      </w:r>
-      <w:r>
-        <w:rPr>
-          <w:lang w:val="en-US"/>
-        </w:rPr>
-        <w:t>+</w:t>
-      </w:r>
-      <w:r>
-        <w:rPr>
-          <w:i/>
-          <w:iCs/>
-          <w:lang w:val="en-US"/>
-        </w:rPr>
-        <w:t>yC</w:t>
-      </w:r>
-      <w:r>
-        <w:rPr>
-          <w:lang w:val="en-US"/>
-        </w:rPr>
-        <w:t>6</w:t>
-      </w:r>
-      <w:r>
-        <w:rPr>
-          <w:rFonts w:ascii="Arial" w:hAnsi="Arial" w:cs="Arial"/>
-          <w:lang w:val="en-US"/>
-        </w:rPr>
-        <w:t>​​</w:t>
+        <w:t>yC1+yC3+yC5+yC64</w:t>
+      </w:r>
+    </w:p>
+    <w:p>
+      <w:pPr>
+        <w:jc w:val="left"/>
+      </w:pPr>
+      <w:r>
+        <w:rPr>
+          <w:b/>
+          <w:bCs/>
+        </w:rPr>
+        <w:t>Itération et convergence :</w:t>
+      </w:r>
+      <w:r>
+        <w:br/>
+        <w:t>Réaffectez les clients aux nouveaux centres et recalculez si nécessaire, jusqu’à ce que les centres ne changent plus.</w:t>
       </w:r>
     </w:p>
     <w:p>
@@ -9309,26 +9246,6 @@
           <w:b/>
           <w:bCs/>
         </w:rPr>
-        <w:t>Itération et convergence :</w:t>
-      </w:r>
-      <w:r>
-        <w:br/>
-        <w:t>Réaffectez les clients aux nouveaux centres et recalculez si nécessaire, jusqu’à ce que les centres ne changent plus.</w:t>
-      </w:r>
-    </w:p>
-    <w:p>
-      <w:pPr>
-        <w:numPr>
-          <w:ilvl w:val="0"/>
-          <w:numId w:val="12"/>
-        </w:numPr>
-        <w:jc w:val="left"/>
-      </w:pPr>
-      <w:r>
-        <w:rPr>
-          <w:b/>
-          <w:bCs/>
-        </w:rPr>
         <w:t>Résultat final attendu :</w:t>
       </w:r>
       <w:r>
@@ -9342,7 +9259,7 @@
       </w:pPr>
       <w:r>
         <w:pict w14:anchorId="59E4D885">
-          <v:rect id="_x0000_i1073" style="width:0;height:.75pt" o:hrstd="t" o:hrnoshade="t" o:hr="t" fillcolor="#f8faff" stroked="f"/>
+          <v:rect id="_x0000_i1028" style="width:0;height:.75pt" o:hrstd="t" o:hrnoshade="t" o:hr="t" fillcolor="#f8faff" stroked="f"/>
         </w:pict>
       </w:r>
     </w:p>
@@ -9350,8 +9267,9 @@
       <w:pPr>
         <w:pStyle w:val="Titre1"/>
       </w:pPr>
-      <w:bookmarkStart w:id="31" w:name="_Toc190798092"/>
-      <w:r>
+      <w:bookmarkStart w:id="31" w:name="_Toc190881123"/>
+      <w:r>
+        <w:lastRenderedPageBreak/>
         <w:t>Exercice 4 : Descente de Gradient – Réglage de la Température d’une Machine</w:t>
       </w:r>
       <w:bookmarkEnd w:id="31"/>
@@ -9360,7 +9278,7 @@
       <w:pPr>
         <w:pStyle w:val="Titre2"/>
       </w:pPr>
-      <w:bookmarkStart w:id="32" w:name="_Toc190798093"/>
+      <w:bookmarkStart w:id="32" w:name="_Toc190881124"/>
       <w:r>
         <w:t>Fonction de qualité :</w:t>
       </w:r>
@@ -9371,62 +9289,46 @@
         <w:jc w:val="left"/>
       </w:pPr>
       <w:r>
-        <w:t>Q(T)=−(T−50)2+100</w:t>
-      </w:r>
-      <w:r>
-        <w:rPr>
-          <w:i/>
-          <w:iCs/>
-        </w:rPr>
-        <w:t>Q</w:t>
-      </w:r>
-      <w:r>
-        <w:t>(</w:t>
-      </w:r>
-      <w:r>
-        <w:rPr>
-          <w:i/>
-          <w:iCs/>
-        </w:rPr>
-        <w:t>T</w:t>
-      </w:r>
-      <w:r>
-        <w:t>)=−(</w:t>
-      </w:r>
-      <w:r>
-        <w:rPr>
-          <w:i/>
-          <w:iCs/>
-        </w:rPr>
-        <w:t>T</w:t>
-      </w:r>
-      <w:r>
-        <w:t>−50)2+100</w:t>
-      </w:r>
-    </w:p>
-    <w:p>
-      <w:pPr>
-        <w:jc w:val="left"/>
-      </w:pPr>
-      <w:r>
-        <w:t>Cette fonction représente une parabole inversée, dont le maximum se situe pour une température T</w:t>
-      </w:r>
-      <w:r>
-        <w:rPr>
-          <w:i/>
-          <w:iCs/>
-        </w:rPr>
-        <w:t>T</w:t>
-      </w:r>
-      <w:r>
-        <w:t> optimale.</w:t>
+        <w:t>Q(T)</w:t>
+      </w:r>
+      <w:r>
+        <w:t xml:space="preserve"> </w:t>
+      </w:r>
+      <w:r>
+        <w:t>=</w:t>
+      </w:r>
+      <w:r>
+        <w:t xml:space="preserve"> </w:t>
+      </w:r>
+      <w:r>
+        <w:t>−(T−50)2</w:t>
+      </w:r>
+      <w:r>
+        <w:t xml:space="preserve"> </w:t>
+      </w:r>
+      <w:r>
+        <w:t>+</w:t>
+      </w:r>
+      <w:r>
+        <w:t xml:space="preserve"> </w:t>
+      </w:r>
+      <w:r>
+        <w:t>100</w:t>
+      </w:r>
+    </w:p>
+    <w:p>
+      <w:pPr>
+        <w:jc w:val="left"/>
+      </w:pPr>
+      <w:r>
+        <w:t>Cette fonction représente une parabole inversée, dont le maximum se situe pour une température T optimale.</w:t>
       </w:r>
     </w:p>
     <w:p>
       <w:pPr>
         <w:pStyle w:val="Titre2"/>
       </w:pPr>
-      <w:bookmarkStart w:id="33" w:name="_Toc190798094"/>
+      <w:bookmarkStart w:id="33" w:name="_Toc190881125"/>
       <w:r>
         <w:t>Correction :</w:t>
       </w:r>
@@ -9449,65 +9351,27 @@
       </w:r>
       <w:r>
         <w:br/>
-        <w:t>La dérivée de Q(T)</w:t>
-      </w:r>
-      <w:r>
-        <w:rPr>
-          <w:i/>
-          <w:iCs/>
-        </w:rPr>
-        <w:t>Q</w:t>
-      </w:r>
-      <w:r>
-        <w:t>(</w:t>
-      </w:r>
-      <w:r>
-        <w:rPr>
-          <w:i/>
-          <w:iCs/>
-        </w:rPr>
-        <w:t>T</w:t>
-      </w:r>
-      <w:r>
-        <w:t>) est :</w:t>
-      </w:r>
-    </w:p>
-    <w:p>
-      <w:pPr>
-        <w:jc w:val="left"/>
-      </w:pPr>
-      <w:r>
-        <w:t>Q′(T)=−2(T−50)</w:t>
-      </w:r>
-      <w:r>
-        <w:rPr>
-          <w:i/>
-          <w:iCs/>
-        </w:rPr>
-        <w:t>Q</w:t>
-      </w:r>
-      <w:r>
-        <w:t>′(</w:t>
-      </w:r>
-      <w:r>
-        <w:rPr>
-          <w:i/>
-          <w:iCs/>
-        </w:rPr>
-        <w:t>T</w:t>
-      </w:r>
-      <w:r>
-        <w:t>)=−2(</w:t>
-      </w:r>
-      <w:r>
-        <w:rPr>
-          <w:i/>
-          <w:iCs/>
-        </w:rPr>
-        <w:t>T</w:t>
-      </w:r>
-      <w:r>
-        <w:t>−50)</w:t>
+        <w:t>La dérivée de Q(T) est :</w:t>
+      </w:r>
+    </w:p>
+    <w:p>
+      <w:pPr>
+        <w:jc w:val="left"/>
+      </w:pPr>
+      <w:r>
+        <w:t>Q′(T)</w:t>
+      </w:r>
+      <w:r>
+        <w:t xml:space="preserve"> </w:t>
+      </w:r>
+      <w:r>
+        <w:t>=</w:t>
+      </w:r>
+      <w:r>
+        <w:t xml:space="preserve"> </w:t>
+      </w:r>
+      <w:r>
+        <w:t>−2(T−50)</w:t>
       </w:r>
     </w:p>
     <w:p>
@@ -9535,26 +9399,19 @@
         <w:jc w:val="left"/>
       </w:pPr>
       <w:r>
-        <w:t>Température initiale T0=70</w:t>
-      </w:r>
-      <w:r>
-        <w:rPr>
-          <w:i/>
-          <w:iCs/>
-        </w:rPr>
-        <w:t>T</w:t>
-      </w:r>
-      <w:r>
-        <w:t>0</w:t>
-      </w:r>
-      <w:r>
-        <w:rPr>
-          <w:rFonts w:ascii="Arial" w:hAnsi="Arial" w:cs="Arial"/>
-        </w:rPr>
-        <w:t>​</w:t>
-      </w:r>
-      <w:r>
-        <w:t>=70 °C</w:t>
+        <w:t>Température initiale T0</w:t>
+      </w:r>
+      <w:r>
+        <w:t xml:space="preserve"> </w:t>
+      </w:r>
+      <w:r>
+        <w:t>=</w:t>
+      </w:r>
+      <w:r>
+        <w:t xml:space="preserve"> </w:t>
+      </w:r>
+      <w:r>
+        <w:t>70</w:t>
       </w:r>
     </w:p>
     <w:p>
@@ -9566,17 +9423,7 @@
         <w:jc w:val="left"/>
       </w:pPr>
       <w:r>
-        <w:t>Pas (α</w:t>
-      </w:r>
-      <w:r>
-        <w:rPr>
-          <w:i/>
-          <w:iCs/>
-        </w:rPr>
-        <w:t>α</w:t>
-      </w:r>
-      <w:r>
-        <w:t>) = 0,1</w:t>
+        <w:t>Pas (α) = 0,1</w:t>
       </w:r>
     </w:p>
     <w:p>
@@ -9604,17 +9451,55 @@
         <w:jc w:val="left"/>
       </w:pPr>
       <w:r>
-        <w:t>Calculez Q′(70)=−2(70−50)=−2×20=−40</w:t>
-      </w:r>
-      <w:r>
-        <w:rPr>
-          <w:i/>
-          <w:iCs/>
-        </w:rPr>
-        <w:t>Q</w:t>
-      </w:r>
-      <w:r>
-        <w:t>′(70)=−2(70−50)=−2×20=−40.</w:t>
+        <w:t>Calculez Q′(70)</w:t>
+      </w:r>
+      <w:r>
+        <w:t xml:space="preserve"> </w:t>
+      </w:r>
+      <w:r>
+        <w:t>=</w:t>
+      </w:r>
+      <w:r>
+        <w:t xml:space="preserve"> </w:t>
+      </w:r>
+      <w:r>
+        <w:t>−2(70</w:t>
+      </w:r>
+      <w:r>
+        <w:t xml:space="preserve"> </w:t>
+      </w:r>
+      <w:r>
+        <w:t>−</w:t>
+      </w:r>
+      <w:r>
+        <w:t xml:space="preserve"> </w:t>
+      </w:r>
+      <w:r>
+        <w:t>50)</w:t>
+      </w:r>
+      <w:r>
+        <w:t xml:space="preserve"> </w:t>
+      </w:r>
+      <w:r>
+        <w:t>=</w:t>
+      </w:r>
+      <w:r>
+        <w:t xml:space="preserve"> </w:t>
+      </w:r>
+      <w:r>
+        <w:t>−2×20</w:t>
+      </w:r>
+      <w:r>
+        <w:t xml:space="preserve"> </w:t>
+      </w:r>
+      <w:r>
+        <w:t>=</w:t>
+      </w:r>
+      <w:r>
+        <w:t xml:space="preserve"> </w:t>
+      </w:r>
+      <w:r>
+        <w:t>−40</w:t>
       </w:r>
     </w:p>
     <w:p>
@@ -9626,27 +9511,7 @@
         <w:jc w:val="left"/>
       </w:pPr>
       <w:r>
-        <w:t>Pour maximiser Q(T)</w:t>
-      </w:r>
-      <w:r>
-        <w:rPr>
-          <w:i/>
-          <w:iCs/>
-        </w:rPr>
-        <w:t>Q</w:t>
-      </w:r>
-      <w:r>
-        <w:t>(</w:t>
-      </w:r>
-      <w:r>
-        <w:rPr>
-          <w:i/>
-          <w:iCs/>
-        </w:rPr>
-        <w:t>T</w:t>
-      </w:r>
-      <w:r>
-        <w:t>), on se déplace dans la direction du gradient (car le gradient donne la direction d’augmentation).</w:t>
+        <w:t>Pour maximiser Q(T), on se déplace dans la direction du gradient (car le gradient donne la direction d’augmentation).</w:t>
       </w:r>
     </w:p>
     <w:p>
@@ -9666,65 +9531,82 @@
         <w:jc w:val="left"/>
       </w:pPr>
       <w:r>
-        <w:t>T1=T0+α×Q′(70)=70+0,1×(−40)=70−4=66</w:t>
-      </w:r>
-      <w:r>
-        <w:rPr>
-          <w:i/>
-          <w:iCs/>
-        </w:rPr>
-        <w:t>T</w:t>
-      </w:r>
-      <w:r>
-        <w:t>1</w:t>
-      </w:r>
-      <w:r>
-        <w:rPr>
-          <w:rFonts w:ascii="Arial" w:hAnsi="Arial" w:cs="Arial"/>
-        </w:rPr>
-        <w:t>​</w:t>
+        <w:t>T1</w:t>
+      </w:r>
+      <w:r>
+        <w:t xml:space="preserve"> </w:t>
       </w:r>
       <w:r>
         <w:t>=</w:t>
       </w:r>
       <w:r>
-        <w:rPr>
-          <w:i/>
-          <w:iCs/>
-        </w:rPr>
-        <w:t>T</w:t>
-      </w:r>
-      <w:r>
-        <w:t>0</w:t>
-      </w:r>
-      <w:r>
-        <w:rPr>
-          <w:rFonts w:ascii="Arial" w:hAnsi="Arial" w:cs="Arial"/>
-        </w:rPr>
-        <w:t>​</w:t>
+        <w:t xml:space="preserve"> </w:t>
+      </w:r>
+      <w:r>
+        <w:t>T0</w:t>
+      </w:r>
+      <w:r>
+        <w:t xml:space="preserve"> </w:t>
       </w:r>
       <w:r>
         <w:t>+</w:t>
       </w:r>
       <w:r>
-        <w:rPr>
-          <w:i/>
-          <w:iCs/>
-        </w:rPr>
-        <w:t>α</w:t>
-      </w:r>
-      <w:r>
-        <w:t>×</w:t>
-      </w:r>
-      <w:r>
-        <w:rPr>
-          <w:i/>
-          <w:iCs/>
-        </w:rPr>
-        <w:t>Q</w:t>
-      </w:r>
-      <w:r>
-        <w:t>′(70)=70+0,1×(−40)=70−4=66</w:t>
+        <w:t xml:space="preserve"> </w:t>
+      </w:r>
+      <w:r>
+        <w:t>α×Q′(70)</w:t>
+      </w:r>
+      <w:r>
+        <w:t xml:space="preserve"> </w:t>
+      </w:r>
+      <w:r>
+        <w:t>=</w:t>
+      </w:r>
+      <w:r>
+        <w:t xml:space="preserve"> </w:t>
+      </w:r>
+      <w:r>
+        <w:t>70</w:t>
+      </w:r>
+      <w:r>
+        <w:t xml:space="preserve"> </w:t>
+      </w:r>
+      <w:r>
+        <w:t>+</w:t>
+      </w:r>
+      <w:r>
+        <w:t xml:space="preserve"> </w:t>
+      </w:r>
+      <w:r>
+        <w:t>0,1×(−40)</w:t>
+      </w:r>
+      <w:r>
+        <w:t xml:space="preserve"> </w:t>
+      </w:r>
+      <w:r>
+        <w:t>=</w:t>
+      </w:r>
+      <w:r>
+        <w:t xml:space="preserve"> </w:t>
+      </w:r>
+      <w:r>
+        <w:t>70−4</w:t>
+      </w:r>
+      <w:r>
+        <w:t xml:space="preserve"> </w:t>
+      </w:r>
+      <w:r>
+        <w:t>=</w:t>
+      </w:r>
+      <w:r>
+        <w:t xml:space="preserve"> </w:t>
+      </w:r>
+      <w:r>
+        <w:t>66</w:t>
+      </w:r>
+      <w:r>
+        <w:t>.</w:t>
       </w:r>
     </w:p>
     <w:p>
@@ -9740,7 +9622,6 @@
           <w:b/>
           <w:bCs/>
         </w:rPr>
-        <w:lastRenderedPageBreak/>
         <w:t>Deuxième itération :</w:t>
       </w:r>
     </w:p>
@@ -9753,17 +9634,62 @@
         <w:jc w:val="left"/>
       </w:pPr>
       <w:r>
-        <w:t>Calculez Q′(66)=−2(66−50)=−2×16=−32</w:t>
+        <w:t>Calculez Q′(66)</w:t>
+      </w:r>
+      <w:r>
+        <w:t xml:space="preserve"> </w:t>
+      </w:r>
+      <w:r>
+        <w:t>=</w:t>
+      </w:r>
+      <w:r>
+        <w:t xml:space="preserve"> </w:t>
+      </w:r>
+      <w:r>
+        <w:t>−2(66</w:t>
+      </w:r>
+      <w:r>
+        <w:t xml:space="preserve"> </w:t>
+      </w:r>
+      <w:r>
+        <w:t>−</w:t>
+      </w:r>
+      <w:r>
+        <w:t xml:space="preserve"> </w:t>
+      </w:r>
+      <w:r>
+        <w:t>50)</w:t>
+      </w:r>
+      <w:r>
+        <w:t xml:space="preserve"> </w:t>
+      </w:r>
+      <w:r>
+        <w:t>=</w:t>
+      </w:r>
+      <w:r>
+        <w:t xml:space="preserve"> </w:t>
+      </w:r>
+      <w:r>
+        <w:t>−2×16</w:t>
+      </w:r>
+      <w:r>
+        <w:t xml:space="preserve"> </w:t>
+      </w:r>
+      <w:r>
+        <w:t>=</w:t>
+      </w:r>
+      <w:r>
+        <w:t xml:space="preserve"> </w:t>
+      </w:r>
+      <w:r>
+        <w:t>−32</w:t>
       </w:r>
       <w:r>
         <w:rPr>
           <w:i/>
           <w:iCs/>
         </w:rPr>
-        <w:t>Q</w:t>
-      </w:r>
-      <w:r>
-        <w:t>′(66)=−2(66−50)=−2×16=−32.</w:t>
+        <w:t>.</w:t>
       </w:r>
     </w:p>
     <w:p>
@@ -9783,26 +9709,74 @@
         <w:jc w:val="left"/>
       </w:pPr>
       <w:r>
-        <w:t>T2=66+0,1×(−32)=66−3,2=62,8</w:t>
+        <w:t>T2</w:t>
+      </w:r>
+      <w:r>
+        <w:t xml:space="preserve"> </w:t>
+      </w:r>
+      <w:r>
+        <w:t>=</w:t>
+      </w:r>
+      <w:r>
+        <w:t xml:space="preserve"> </w:t>
+      </w:r>
+      <w:r>
+        <w:t>66</w:t>
+      </w:r>
+      <w:r>
+        <w:t xml:space="preserve"> </w:t>
+      </w:r>
+      <w:r>
+        <w:t>+</w:t>
+      </w:r>
+      <w:r>
+        <w:t xml:space="preserve"> </w:t>
+      </w:r>
+      <w:r>
+        <w:t>0,1×(−32)</w:t>
+      </w:r>
+      <w:r>
+        <w:t xml:space="preserve"> </w:t>
+      </w:r>
+      <w:r>
+        <w:t>=</w:t>
+      </w:r>
+      <w:r>
+        <w:t xml:space="preserve"> </w:t>
+      </w:r>
+      <w:r>
+        <w:t>66</w:t>
+      </w:r>
+      <w:r>
+        <w:t xml:space="preserve"> </w:t>
+      </w:r>
+      <w:r>
+        <w:t>−</w:t>
+      </w:r>
+      <w:r>
+        <w:t xml:space="preserve"> </w:t>
+      </w:r>
+      <w:r>
+        <w:t>3,2</w:t>
+      </w:r>
+      <w:r>
+        <w:t xml:space="preserve"> </w:t>
+      </w:r>
+      <w:r>
+        <w:t>=</w:t>
+      </w:r>
+      <w:r>
+        <w:t xml:space="preserve"> </w:t>
+      </w:r>
+      <w:r>
+        <w:t>62,8</w:t>
       </w:r>
       <w:r>
         <w:rPr>
           <w:i/>
           <w:iCs/>
         </w:rPr>
-        <w:t>T</w:t>
-      </w:r>
-      <w:r>
-        <w:t>2</w:t>
-      </w:r>
-      <w:r>
-        <w:rPr>
-          <w:rFonts w:ascii="Arial" w:hAnsi="Arial" w:cs="Arial"/>
-        </w:rPr>
-        <w:t>​</w:t>
-      </w:r>
-      <w:r>
-        <w:t>=66+0,1×(−32)=66−3,2=62,8</w:t>
+        <w:t>.</w:t>
       </w:r>
     </w:p>
     <w:p>
@@ -9822,37 +9796,7 @@
       </w:r>
       <w:r>
         <w:br/>
-        <w:t>On constate que la température diminue vers 50 °C. Le maximum de Q(T)</w:t>
-      </w:r>
-      <w:r>
-        <w:rPr>
-          <w:i/>
-          <w:iCs/>
-        </w:rPr>
-        <w:t>Q</w:t>
-      </w:r>
-      <w:r>
-        <w:t>(</w:t>
-      </w:r>
-      <w:r>
-        <w:rPr>
-          <w:i/>
-          <w:iCs/>
-        </w:rPr>
-        <w:t>T</w:t>
-      </w:r>
-      <w:r>
-        <w:t>) est atteint pour T=50</w:t>
-      </w:r>
-      <w:r>
-        <w:rPr>
-          <w:i/>
-          <w:iCs/>
-        </w:rPr>
-        <w:t>T</w:t>
-      </w:r>
-      <w:r>
-        <w:t>=50 °C.</w:t>
+        <w:t>On constate que la température diminue vers 50 °C. Le maximum de Q(T) est atteint pour T=50.</w:t>
       </w:r>
       <w:r>
         <w:br/>
@@ -9861,20 +9805,21 @@
     </w:p>
     <w:p>
       <w:pPr>
-        <w:jc w:val="left"/>
-      </w:pPr>
-      <w:r>
-        <w:pict w14:anchorId="3B533D15">
-          <v:rect id="_x0000_i1074" style="width:0;height:.75pt" o:hrstd="t" o:hrnoshade="t" o:hr="t" fillcolor="#f8faff" stroked="f"/>
-        </w:pict>
-      </w:r>
-    </w:p>
-    <w:p>
-      <w:pPr>
         <w:pStyle w:val="Titre1"/>
       </w:pPr>
-      <w:bookmarkStart w:id="34" w:name="_Toc190798095"/>
-      <w:r>
+    </w:p>
+    <w:p>
+      <w:pPr>
+        <w:pStyle w:val="Titre1"/>
+      </w:pPr>
+    </w:p>
+    <w:p>
+      <w:pPr>
+        <w:pStyle w:val="Titre1"/>
+      </w:pPr>
+      <w:bookmarkStart w:id="34" w:name="_Toc190881126"/>
+      <w:r>
+        <w:lastRenderedPageBreak/>
         <w:t>Exercice 5 : Branch and Bound – Optimisation de la Livraison de Colis (TSP)</w:t>
       </w:r>
       <w:bookmarkEnd w:id="34"/>
@@ -9883,7 +9828,7 @@
       <w:pPr>
         <w:pStyle w:val="Titre2"/>
       </w:pPr>
-      <w:bookmarkStart w:id="35" w:name="_Toc190798096"/>
+      <w:bookmarkStart w:id="35" w:name="_Toc190881127"/>
       <w:r>
         <w:t>Données :</w:t>
       </w:r>
@@ -10237,7 +10182,7 @@
       <w:pPr>
         <w:jc w:val="left"/>
       </w:pPr>
-      <w:bookmarkStart w:id="36" w:name="_Toc190798097"/>
+      <w:bookmarkStart w:id="36" w:name="_Toc190881128"/>
       <w:r>
         <w:rPr>
           <w:rStyle w:val="Titre2Car"/>
@@ -10259,7 +10204,7 @@
       <w:pPr>
         <w:pStyle w:val="Titre2"/>
       </w:pPr>
-      <w:bookmarkStart w:id="37" w:name="_Toc190798098"/>
+      <w:bookmarkStart w:id="37" w:name="_Toc190881129"/>
       <w:r>
         <w:t>Correction :</w:t>
       </w:r>
@@ -10338,87 +10283,55 @@
         <w:jc w:val="left"/>
       </w:pPr>
       <w:r>
-        <w:t>Coût = A→B(10)+B→C(35)+C→D(30)+D→A(20)=95</w:t>
-      </w:r>
-      <w:r>
-        <w:rPr>
-          <w:i/>
-          <w:iCs/>
-        </w:rPr>
-        <w:t>A</w:t>
-      </w:r>
-      <w:r>
-        <w:t>→</w:t>
-      </w:r>
-      <w:r>
-        <w:rPr>
-          <w:i/>
-          <w:iCs/>
-        </w:rPr>
-        <w:t>B</w:t>
-      </w:r>
-      <w:r>
-        <w:t>(10)+</w:t>
-      </w:r>
-      <w:r>
-        <w:rPr>
-          <w:i/>
-          <w:iCs/>
-        </w:rPr>
-        <w:t>B</w:t>
-      </w:r>
-      <w:r>
-        <w:t>→</w:t>
-      </w:r>
-      <w:r>
-        <w:rPr>
-          <w:i/>
-          <w:iCs/>
-        </w:rPr>
-        <w:t>C</w:t>
-      </w:r>
-      <w:r>
-        <w:t>(35)+</w:t>
-      </w:r>
-      <w:r>
-        <w:rPr>
-          <w:i/>
-          <w:iCs/>
-        </w:rPr>
-        <w:t>C</w:t>
-      </w:r>
-      <w:r>
-        <w:t>→</w:t>
-      </w:r>
-      <w:r>
-        <w:rPr>
-          <w:i/>
-          <w:iCs/>
-        </w:rPr>
-        <w:t>D</w:t>
-      </w:r>
-      <w:r>
-        <w:t>(30)+</w:t>
-      </w:r>
-      <w:r>
-        <w:rPr>
-          <w:i/>
-          <w:iCs/>
-        </w:rPr>
-        <w:t>D</w:t>
-      </w:r>
-      <w:r>
-        <w:t>→</w:t>
-      </w:r>
-      <w:r>
-        <w:rPr>
-          <w:i/>
-          <w:iCs/>
-        </w:rPr>
-        <w:t>A</w:t>
-      </w:r>
-      <w:r>
-        <w:t>(20)=95 €.</w:t>
+        <w:t>Coût = A→B(10)</w:t>
+      </w:r>
+      <w:r>
+        <w:t xml:space="preserve"> </w:t>
+      </w:r>
+      <w:r>
+        <w:t>+</w:t>
+      </w:r>
+      <w:r>
+        <w:t xml:space="preserve"> </w:t>
+      </w:r>
+      <w:r>
+        <w:t>B→C(35)</w:t>
+      </w:r>
+      <w:r>
+        <w:t xml:space="preserve"> </w:t>
+      </w:r>
+      <w:r>
+        <w:t>+</w:t>
+      </w:r>
+      <w:r>
+        <w:t xml:space="preserve"> </w:t>
+      </w:r>
+      <w:r>
+        <w:t>C→D(30)</w:t>
+      </w:r>
+      <w:r>
+        <w:t xml:space="preserve"> </w:t>
+      </w:r>
+      <w:r>
+        <w:t>+</w:t>
+      </w:r>
+      <w:r>
+        <w:t xml:space="preserve"> </w:t>
+      </w:r>
+      <w:r>
+        <w:t>D→A(20)</w:t>
+      </w:r>
+      <w:r>
+        <w:t xml:space="preserve"> </w:t>
+      </w:r>
+      <w:r>
+        <w:t>=</w:t>
+      </w:r>
+      <w:r>
+        <w:t xml:space="preserve"> </w:t>
+      </w:r>
+      <w:r>
+        <w:t>95 €.</w:t>
       </w:r>
     </w:p>
     <w:p>
@@ -10474,7 +10387,6 @@
         <w:jc w:val="left"/>
       </w:pPr>
       <w:r>
-        <w:lastRenderedPageBreak/>
         <w:t>Continuez l’exploration des branches jusqu’à identifier le chemin avec le coût minimal.</w:t>
       </w:r>
     </w:p>
@@ -10527,33 +10439,26 @@
         <w:jc w:val="left"/>
       </w:pPr>
       <w:r>
-        <w:t xml:space="preserve">Par exemple, si le chemin A → C → D → B → A </w:t>
-      </w:r>
-      <w:proofErr w:type="spellStart"/>
-      <w:r>
-        <w:t>donne</w:t>
-      </w:r>
-      <w:proofErr w:type="spellEnd"/>
-      <w:r>
-        <w:t xml:space="preserve"> un coût total de 80 € et que toutes les autres branches ont un coût supérieur, alors la solution optimale est ce chemin.</w:t>
-      </w:r>
-    </w:p>
-    <w:p>
-      <w:pPr>
-        <w:jc w:val="left"/>
-      </w:pPr>
-      <w:r>
-        <w:pict w14:anchorId="035B3582">
-          <v:rect id="_x0000_i1075" style="width:0;height:.75pt" o:hrstd="t" o:hrnoshade="t" o:hr="t" fillcolor="#f8faff" stroked="f"/>
-        </w:pict>
-      </w:r>
+        <w:t>Par exemple, si le chemin A → C → D → B → A donne un coût total de 80 € et que toutes les autres branches ont un coût supérieur, alors la solution optimale est ce chemin.</w:t>
+      </w:r>
+    </w:p>
+    <w:p>
+      <w:pPr>
+        <w:jc w:val="left"/>
+      </w:pPr>
+    </w:p>
+    <w:p>
+      <w:pPr>
+        <w:jc w:val="left"/>
+      </w:pPr>
     </w:p>
     <w:p>
       <w:pPr>
         <w:pStyle w:val="Titre1"/>
       </w:pPr>
-      <w:bookmarkStart w:id="38" w:name="_Toc190798099"/>
-      <w:r>
+      <w:bookmarkStart w:id="38" w:name="_Toc190881130"/>
+      <w:r>
+        <w:lastRenderedPageBreak/>
         <w:t>Conclusion</w:t>
       </w:r>
       <w:bookmarkEnd w:id="38"/>
@@ -14033,20 +13938,6 @@
     <w:pitch w:val="variable"/>
     <w:sig w:usb0="20000287" w:usb1="00000003" w:usb2="00000000" w:usb3="00000000" w:csb0="0000019F" w:csb1="00000000"/>
   </w:font>
-  <w:font w:name="Cambria Math">
-    <w:panose1 w:val="02040503050406030204"/>
-    <w:charset w:val="00"/>
-    <w:family w:val="roman"/>
-    <w:pitch w:val="variable"/>
-    <w:sig w:usb0="E00006FF" w:usb1="420024FF" w:usb2="02000000" w:usb3="00000000" w:csb0="0000019F" w:csb1="00000000"/>
-  </w:font>
-  <w:font w:name="Arial">
-    <w:panose1 w:val="020B0604020202020204"/>
-    <w:charset w:val="00"/>
-    <w:family w:val="swiss"/>
-    <w:pitch w:val="variable"/>
-    <w:sig w:usb0="E0002EFF" w:usb1="C000785B" w:usb2="00000009" w:usb3="00000000" w:csb0="000001FF" w:csb1="00000000"/>
-  </w:font>
 </w:fonts>
 </file>
 
@@ -14067,9 +13958,12 @@
   </w:compat>
   <w:rsids>
     <w:rsidRoot w:val="00A44B67"/>
+    <w:rsid w:val="00022738"/>
     <w:rsid w:val="000377BF"/>
     <w:rsid w:val="002F7A7B"/>
+    <w:rsid w:val="004E0706"/>
     <w:rsid w:val="00A44B67"/>
+    <w:rsid w:val="00D175AD"/>
   </w:rsids>
   <m:mathPr>
     <m:mathFont m:val="Cambria Math"/>

</xml_diff>